<commit_message>
Informe listo, funciones extras no eliminadas
</commit_message>
<xml_diff>
--- a/Lab2-Informe.docx
+++ b/Lab2-Informe.docx
@@ -190,16 +190,7 @@
                                 <w:caps/>
                                 <w:sz w:val="28"/>
                               </w:rPr>
-                              <w:t xml:space="preserve">Laboratorio 1: </w:t>
-                            </w:r>
-                            <w:r>
-                              <w:rPr>
-                                <w:rFonts w:ascii="Arial" w:hAnsi="Arial" w:cs="Arial"/>
-                                <w:b/>
-                                <w:caps/>
-                                <w:sz w:val="28"/>
-                              </w:rPr>
-                              <w:t>PIPELINE</w:t>
+                              <w:t>Laboratorio 2: PIPELINE</w:t>
                             </w:r>
                           </w:p>
                           <w:p/>
@@ -243,16 +234,7 @@
                           <w:caps/>
                           <w:sz w:val="28"/>
                         </w:rPr>
-                        <w:t xml:space="preserve">Laboratorio 1: </w:t>
-                      </w:r>
-                      <w:r>
-                        <w:rPr>
-                          <w:rFonts w:ascii="Arial" w:hAnsi="Arial" w:cs="Arial"/>
-                          <w:b/>
-                          <w:caps/>
-                          <w:sz w:val="28"/>
-                        </w:rPr>
-                        <w:t>PIPELINE</w:t>
+                        <w:t>Laboratorio 2: PIPELINE</w:t>
                       </w:r>
                     </w:p>
                     <w:p/>
@@ -478,7 +460,35 @@
                 <w:sz w:val="24"/>
                 <w:szCs w:val="24"/>
               </w:rPr>
-              <w:t xml:space="preserve"> 23/11/18</w:t>
+              <w:t xml:space="preserve"> 2</w:t>
+            </w:r>
+            <w:r>
+              <w:rPr>
+                <w:sz w:val="24"/>
+                <w:szCs w:val="24"/>
+              </w:rPr>
+              <w:t>1</w:t>
+            </w:r>
+            <w:r>
+              <w:rPr>
+                <w:sz w:val="24"/>
+                <w:szCs w:val="24"/>
+              </w:rPr>
+              <w:t>/1</w:t>
+            </w:r>
+            <w:r>
+              <w:rPr>
+                <w:sz w:val="24"/>
+                <w:szCs w:val="24"/>
+              </w:rPr>
+              <w:t>2</w:t>
+            </w:r>
+            <w:r>
+              <w:rPr>
+                <w:sz w:val="24"/>
+                <w:szCs w:val="24"/>
+              </w:rPr>
+              <w:t>/18</w:t>
             </w:r>
           </w:p>
         </w:tc>
@@ -700,7 +710,7 @@
           <w:r>
             <w:fldChar w:fldCharType="separate"/>
           </w:r>
-          <w:hyperlink w:anchor="_Toc530771467" w:history="1">
+          <w:hyperlink w:anchor="_Toc533277847" w:history="1">
             <w:r>
               <w:rPr>
                 <w:rStyle w:val="Hipervnculo"/>
@@ -743,7 +753,7 @@
                 <w:noProof/>
                 <w:webHidden/>
               </w:rPr>
-              <w:instrText xml:space="preserve"> PAGEREF _Toc530771467 \h </w:instrText>
+              <w:instrText xml:space="preserve"> PAGEREF _Toc533277847 \h </w:instrText>
             </w:r>
             <w:r>
               <w:rPr>
@@ -787,7 +797,7 @@
               <w:lang w:eastAsia="es-ES_tradnl"/>
             </w:rPr>
           </w:pPr>
-          <w:hyperlink w:anchor="_Toc530771468" w:history="1">
+          <w:hyperlink w:anchor="_Toc533277848" w:history="1">
             <w:r>
               <w:rPr>
                 <w:rStyle w:val="Hipervnculo"/>
@@ -814,7 +824,7 @@
                 <w:noProof/>
                 <w:webHidden/>
               </w:rPr>
-              <w:instrText xml:space="preserve"> PAGEREF _Toc530771468 \h </w:instrText>
+              <w:instrText xml:space="preserve"> PAGEREF _Toc533277848 \h </w:instrText>
             </w:r>
             <w:r>
               <w:rPr>
@@ -858,7 +868,7 @@
               <w:lang w:eastAsia="es-ES_tradnl"/>
             </w:rPr>
           </w:pPr>
-          <w:hyperlink w:anchor="_Toc530771469" w:history="1">
+          <w:hyperlink w:anchor="_Toc533277849" w:history="1">
             <w:r>
               <w:rPr>
                 <w:rStyle w:val="Hipervnculo"/>
@@ -885,7 +895,7 @@
                 <w:noProof/>
                 <w:webHidden/>
               </w:rPr>
-              <w:instrText xml:space="preserve"> PAGEREF _Toc530771469 \h </w:instrText>
+              <w:instrText xml:space="preserve"> PAGEREF _Toc533277849 \h </w:instrText>
             </w:r>
             <w:r>
               <w:rPr>
@@ -929,7 +939,7 @@
               <w:lang w:eastAsia="es-ES_tradnl"/>
             </w:rPr>
           </w:pPr>
-          <w:hyperlink w:anchor="_Toc530771470" w:history="1">
+          <w:hyperlink w:anchor="_Toc533277850" w:history="1">
             <w:r>
               <w:rPr>
                 <w:rStyle w:val="Hipervnculo"/>
@@ -956,7 +966,7 @@
                 <w:noProof/>
                 <w:webHidden/>
               </w:rPr>
-              <w:instrText xml:space="preserve"> PAGEREF _Toc530771470 \h </w:instrText>
+              <w:instrText xml:space="preserve"> PAGEREF _Toc533277850 \h </w:instrText>
             </w:r>
             <w:r>
               <w:rPr>
@@ -1000,7 +1010,7 @@
               <w:lang w:eastAsia="es-ES_tradnl"/>
             </w:rPr>
           </w:pPr>
-          <w:hyperlink w:anchor="_Toc530771471" w:history="1">
+          <w:hyperlink w:anchor="_Toc533277851" w:history="1">
             <w:r>
               <w:rPr>
                 <w:rStyle w:val="Hipervnculo"/>
@@ -1027,7 +1037,7 @@
                 <w:noProof/>
                 <w:webHidden/>
               </w:rPr>
-              <w:instrText xml:space="preserve"> PAGEREF _Toc530771471 \h </w:instrText>
+              <w:instrText xml:space="preserve"> PAGEREF _Toc533277851 \h </w:instrText>
             </w:r>
             <w:r>
               <w:rPr>
@@ -1071,7 +1081,7 @@
               <w:lang w:eastAsia="es-ES_tradnl"/>
             </w:rPr>
           </w:pPr>
-          <w:hyperlink w:anchor="_Toc530771472" w:history="1">
+          <w:hyperlink w:anchor="_Toc533277852" w:history="1">
             <w:r>
               <w:rPr>
                 <w:rStyle w:val="Hipervnculo"/>
@@ -1098,7 +1108,7 @@
                 <w:noProof/>
                 <w:webHidden/>
               </w:rPr>
-              <w:instrText xml:space="preserve"> PAGEREF _Toc530771472 \h </w:instrText>
+              <w:instrText xml:space="preserve"> PAGEREF _Toc533277852 \h </w:instrText>
             </w:r>
             <w:r>
               <w:rPr>
@@ -1142,7 +1152,7 @@
               <w:lang w:eastAsia="es-ES_tradnl"/>
             </w:rPr>
           </w:pPr>
-          <w:hyperlink w:anchor="_Toc530771473" w:history="1">
+          <w:hyperlink w:anchor="_Toc533277853" w:history="1">
             <w:r>
               <w:rPr>
                 <w:rStyle w:val="Hipervnculo"/>
@@ -1169,7 +1179,7 @@
                 <w:noProof/>
                 <w:webHidden/>
               </w:rPr>
-              <w:instrText xml:space="preserve"> PAGEREF _Toc530771473 \h </w:instrText>
+              <w:instrText xml:space="preserve"> PAGEREF _Toc533277853 \h </w:instrText>
             </w:r>
             <w:r>
               <w:rPr>
@@ -1213,7 +1223,7 @@
               <w:lang w:eastAsia="es-ES_tradnl"/>
             </w:rPr>
           </w:pPr>
-          <w:hyperlink w:anchor="_Toc530771474" w:history="1">
+          <w:hyperlink w:anchor="_Toc533277854" w:history="1">
             <w:r>
               <w:rPr>
                 <w:rStyle w:val="Hipervnculo"/>
@@ -1240,7 +1250,7 @@
                 <w:noProof/>
                 <w:webHidden/>
               </w:rPr>
-              <w:instrText xml:space="preserve"> PAGEREF _Toc530771474 \h </w:instrText>
+              <w:instrText xml:space="preserve"> PAGEREF _Toc533277854 \h </w:instrText>
             </w:r>
             <w:r>
               <w:rPr>
@@ -1281,7 +1291,7 @@
               <w:lang w:eastAsia="es-ES_tradnl"/>
             </w:rPr>
           </w:pPr>
-          <w:hyperlink w:anchor="_Toc530771475" w:history="1">
+          <w:hyperlink w:anchor="_Toc533277855" w:history="1">
             <w:r>
               <w:rPr>
                 <w:rStyle w:val="Hipervnculo"/>
@@ -1324,7 +1334,7 @@
                 <w:noProof/>
                 <w:webHidden/>
               </w:rPr>
-              <w:instrText xml:space="preserve"> PAGEREF _Toc530771475 \h </w:instrText>
+              <w:instrText xml:space="preserve"> PAGEREF _Toc533277855 \h </w:instrText>
             </w:r>
             <w:r>
               <w:rPr>
@@ -1368,7 +1378,7 @@
               <w:lang w:eastAsia="es-ES_tradnl"/>
             </w:rPr>
           </w:pPr>
-          <w:hyperlink w:anchor="_Toc530771476" w:history="1">
+          <w:hyperlink w:anchor="_Toc533277856" w:history="1">
             <w:r>
               <w:rPr>
                 <w:rStyle w:val="Hipervnculo"/>
@@ -1395,7 +1405,7 @@
                 <w:noProof/>
                 <w:webHidden/>
               </w:rPr>
-              <w:instrText xml:space="preserve"> PAGEREF _Toc530771476 \h </w:instrText>
+              <w:instrText xml:space="preserve"> PAGEREF _Toc533277856 \h </w:instrText>
             </w:r>
             <w:r>
               <w:rPr>
@@ -1439,7 +1449,7 @@
               <w:lang w:eastAsia="es-ES_tradnl"/>
             </w:rPr>
           </w:pPr>
-          <w:hyperlink w:anchor="_Toc530771477" w:history="1">
+          <w:hyperlink w:anchor="_Toc533277857" w:history="1">
             <w:r>
               <w:rPr>
                 <w:rStyle w:val="Hipervnculo"/>
@@ -1466,7 +1476,7 @@
                 <w:noProof/>
                 <w:webHidden/>
               </w:rPr>
-              <w:instrText xml:space="preserve"> PAGEREF _Toc530771477 \h </w:instrText>
+              <w:instrText xml:space="preserve"> PAGEREF _Toc533277857 \h </w:instrText>
             </w:r>
             <w:r>
               <w:rPr>
@@ -1510,7 +1520,7 @@
               <w:lang w:eastAsia="es-ES_tradnl"/>
             </w:rPr>
           </w:pPr>
-          <w:hyperlink w:anchor="_Toc530771478" w:history="1">
+          <w:hyperlink w:anchor="_Toc533277858" w:history="1">
             <w:r>
               <w:rPr>
                 <w:rStyle w:val="Hipervnculo"/>
@@ -1537,7 +1547,7 @@
                 <w:noProof/>
                 <w:webHidden/>
               </w:rPr>
-              <w:instrText xml:space="preserve"> PAGEREF _Toc530771478 \h </w:instrText>
+              <w:instrText xml:space="preserve"> PAGEREF _Toc533277858 \h </w:instrText>
             </w:r>
             <w:r>
               <w:rPr>
@@ -1581,13 +1591,13 @@
               <w:lang w:eastAsia="es-ES_tradnl"/>
             </w:rPr>
           </w:pPr>
-          <w:hyperlink w:anchor="_Toc530771479" w:history="1">
+          <w:hyperlink w:anchor="_Toc533277859" w:history="1">
             <w:r>
               <w:rPr>
                 <w:rStyle w:val="Hipervnculo"/>
                 <w:noProof/>
               </w:rPr>
-              <w:t>Unidad de control</w:t>
+              <w:t>Pipeline</w:t>
             </w:r>
             <w:r>
               <w:rPr>
@@ -1608,7 +1618,7 @@
                 <w:noProof/>
                 <w:webHidden/>
               </w:rPr>
-              <w:instrText xml:space="preserve"> PAGEREF _Toc530771479 \h </w:instrText>
+              <w:instrText xml:space="preserve"> PAGEREF _Toc533277859 \h </w:instrText>
             </w:r>
             <w:r>
               <w:rPr>
@@ -1652,13 +1662,13 @@
               <w:lang w:eastAsia="es-ES_tradnl"/>
             </w:rPr>
           </w:pPr>
-          <w:hyperlink w:anchor="_Toc530771480" w:history="1">
+          <w:hyperlink w:anchor="_Toc533277860" w:history="1">
             <w:r>
               <w:rPr>
                 <w:rStyle w:val="Hipervnculo"/>
                 <w:noProof/>
               </w:rPr>
-              <w:t>Unidad aritmética lógica</w:t>
+              <w:t>Riesgo de dato:</w:t>
             </w:r>
             <w:r>
               <w:rPr>
@@ -1679,7 +1689,7 @@
                 <w:noProof/>
                 <w:webHidden/>
               </w:rPr>
-              <w:instrText xml:space="preserve"> PAGEREF _Toc530771480 \h </w:instrText>
+              <w:instrText xml:space="preserve"> PAGEREF _Toc533277860 \h </w:instrText>
             </w:r>
             <w:r>
               <w:rPr>
@@ -1723,13 +1733,13 @@
               <w:lang w:eastAsia="es-ES_tradnl"/>
             </w:rPr>
           </w:pPr>
-          <w:hyperlink w:anchor="_Toc530771481" w:history="1">
+          <w:hyperlink w:anchor="_Toc533277861" w:history="1">
             <w:r>
               <w:rPr>
                 <w:rStyle w:val="Hipervnculo"/>
                 <w:noProof/>
               </w:rPr>
-              <w:t>Datapath</w:t>
+              <w:t>Riesgo de CONTROL:</w:t>
             </w:r>
             <w:r>
               <w:rPr>
@@ -1750,7 +1760,7 @@
                 <w:noProof/>
                 <w:webHidden/>
               </w:rPr>
-              <w:instrText xml:space="preserve"> PAGEREF _Toc530771481 \h </w:instrText>
+              <w:instrText xml:space="preserve"> PAGEREF _Toc533277861 \h </w:instrText>
             </w:r>
             <w:r>
               <w:rPr>
@@ -1770,91 +1780,7 @@
                 <w:noProof/>
                 <w:webHidden/>
               </w:rPr>
-              <w:t>4</w:t>
-            </w:r>
-            <w:r>
-              <w:rPr>
-                <w:noProof/>
-                <w:webHidden/>
-              </w:rPr>
-              <w:fldChar w:fldCharType="end"/>
-            </w:r>
-          </w:hyperlink>
-        </w:p>
-        <w:p>
-          <w:pPr>
-            <w:pStyle w:val="TDC1"/>
-            <w:rPr>
-              <w:rFonts w:asciiTheme="minorHAnsi" w:eastAsiaTheme="minorEastAsia" w:hAnsiTheme="minorHAnsi"/>
-              <w:noProof/>
-              <w:szCs w:val="24"/>
-              <w:lang w:eastAsia="es-ES_tradnl"/>
-            </w:rPr>
-          </w:pPr>
-          <w:hyperlink w:anchor="_Toc530771482" w:history="1">
-            <w:r>
-              <w:rPr>
-                <w:rStyle w:val="Hipervnculo"/>
-                <w:noProof/>
-              </w:rPr>
-              <w:t>Capítulo 3.</w:t>
-            </w:r>
-            <w:r>
-              <w:rPr>
-                <w:rFonts w:asciiTheme="minorHAnsi" w:eastAsiaTheme="minorEastAsia" w:hAnsiTheme="minorHAnsi"/>
-                <w:noProof/>
-                <w:szCs w:val="24"/>
-                <w:lang w:eastAsia="es-ES_tradnl"/>
-              </w:rPr>
-              <w:tab/>
-            </w:r>
-            <w:r>
-              <w:rPr>
-                <w:rStyle w:val="Hipervnculo"/>
-                <w:noProof/>
-              </w:rPr>
-              <w:t>Desarrollo</w:t>
-            </w:r>
-            <w:r>
-              <w:rPr>
-                <w:noProof/>
-                <w:webHidden/>
-              </w:rPr>
-              <w:tab/>
-            </w:r>
-            <w:r>
-              <w:rPr>
-                <w:noProof/>
-                <w:webHidden/>
-              </w:rPr>
-              <w:fldChar w:fldCharType="begin"/>
-            </w:r>
-            <w:r>
-              <w:rPr>
-                <w:noProof/>
-                <w:webHidden/>
-              </w:rPr>
-              <w:instrText xml:space="preserve"> PAGEREF _Toc530771482 \h </w:instrText>
-            </w:r>
-            <w:r>
-              <w:rPr>
-                <w:noProof/>
-                <w:webHidden/>
-              </w:rPr>
-            </w:r>
-            <w:r>
-              <w:rPr>
-                <w:noProof/>
-                <w:webHidden/>
-              </w:rPr>
-              <w:fldChar w:fldCharType="separate"/>
-            </w:r>
-            <w:r>
-              <w:rPr>
-                <w:noProof/>
-                <w:webHidden/>
-              </w:rPr>
-              <w:t>5</w:t>
+              <w:t>3</w:t>
             </w:r>
             <w:r>
               <w:rPr>
@@ -1878,13 +1804,13 @@
               <w:lang w:eastAsia="es-ES_tradnl"/>
             </w:rPr>
           </w:pPr>
-          <w:hyperlink w:anchor="_Toc530771483" w:history="1">
+          <w:hyperlink w:anchor="_Toc533277862" w:history="1">
             <w:r>
               <w:rPr>
                 <w:rStyle w:val="Hipervnculo"/>
                 <w:noProof/>
               </w:rPr>
-              <w:t>3.1 Leer instrucciones del archivo de texto</w:t>
+              <w:t>NOT TAKEN:</w:t>
             </w:r>
             <w:r>
               <w:rPr>
@@ -1905,7 +1831,7 @@
                 <w:noProof/>
                 <w:webHidden/>
               </w:rPr>
-              <w:instrText xml:space="preserve"> PAGEREF _Toc530771483 \h </w:instrText>
+              <w:instrText xml:space="preserve"> PAGEREF _Toc533277862 \h </w:instrText>
             </w:r>
             <w:r>
               <w:rPr>
@@ -1925,7 +1851,7 @@
                 <w:noProof/>
                 <w:webHidden/>
               </w:rPr>
-              <w:t>5</w:t>
+              <w:t>3</w:t>
             </w:r>
             <w:r>
               <w:rPr>
@@ -1949,13 +1875,13 @@
               <w:lang w:eastAsia="es-ES_tradnl"/>
             </w:rPr>
           </w:pPr>
-          <w:hyperlink w:anchor="_Toc530771484" w:history="1">
+          <w:hyperlink w:anchor="_Toc533277863" w:history="1">
             <w:r>
               <w:rPr>
                 <w:rStyle w:val="Hipervnculo"/>
                 <w:noProof/>
               </w:rPr>
-              <w:t>3.2 Iniciar Registros</w:t>
+              <w:t>FLUSH:</w:t>
             </w:r>
             <w:r>
               <w:rPr>
@@ -1976,7 +1902,7 @@
                 <w:noProof/>
                 <w:webHidden/>
               </w:rPr>
-              <w:instrText xml:space="preserve"> PAGEREF _Toc530771484 \h </w:instrText>
+              <w:instrText xml:space="preserve"> PAGEREF _Toc533277863 \h </w:instrText>
             </w:r>
             <w:r>
               <w:rPr>
@@ -1996,7 +1922,7 @@
                 <w:noProof/>
                 <w:webHidden/>
               </w:rPr>
-              <w:t>5</w:t>
+              <w:t>4</w:t>
             </w:r>
             <w:r>
               <w:rPr>
@@ -2020,13 +1946,13 @@
               <w:lang w:eastAsia="es-ES_tradnl"/>
             </w:rPr>
           </w:pPr>
-          <w:hyperlink w:anchor="_Toc530771485" w:history="1">
+          <w:hyperlink w:anchor="_Toc533277864" w:history="1">
             <w:r>
               <w:rPr>
                 <w:rStyle w:val="Hipervnculo"/>
                 <w:noProof/>
               </w:rPr>
-              <w:t>3.3 Simuación del Datapath</w:t>
+              <w:t>INSTRUCCIONES NOP:</w:t>
             </w:r>
             <w:r>
               <w:rPr>
@@ -2047,7 +1973,7 @@
                 <w:noProof/>
                 <w:webHidden/>
               </w:rPr>
-              <w:instrText xml:space="preserve"> PAGEREF _Toc530771485 \h </w:instrText>
+              <w:instrText xml:space="preserve"> PAGEREF _Toc533277864 \h </w:instrText>
             </w:r>
             <w:r>
               <w:rPr>
@@ -2067,7 +1993,7 @@
                 <w:noProof/>
                 <w:webHidden/>
               </w:rPr>
-              <w:t>5</w:t>
+              <w:t>4</w:t>
             </w:r>
             <w:r>
               <w:rPr>
@@ -2091,13 +2017,13 @@
               <w:lang w:eastAsia="es-ES_tradnl"/>
             </w:rPr>
           </w:pPr>
-          <w:hyperlink w:anchor="_Toc530771486" w:history="1">
+          <w:hyperlink w:anchor="_Toc533277865" w:history="1">
             <w:r>
               <w:rPr>
                 <w:rStyle w:val="Hipervnculo"/>
                 <w:noProof/>
               </w:rPr>
-              <w:t>3.4 TICTACTOE</w:t>
+              <w:t>FORWARDING:</w:t>
             </w:r>
             <w:r>
               <w:rPr>
@@ -2118,7 +2044,7 @@
                 <w:noProof/>
                 <w:webHidden/>
               </w:rPr>
-              <w:instrText xml:space="preserve"> PAGEREF _Toc530771486 \h </w:instrText>
+              <w:instrText xml:space="preserve"> PAGEREF _Toc533277865 \h </w:instrText>
             </w:r>
             <w:r>
               <w:rPr>
@@ -2138,91 +2064,7 @@
                 <w:noProof/>
                 <w:webHidden/>
               </w:rPr>
-              <w:t>6</w:t>
-            </w:r>
-            <w:r>
-              <w:rPr>
-                <w:noProof/>
-                <w:webHidden/>
-              </w:rPr>
-              <w:fldChar w:fldCharType="end"/>
-            </w:r>
-          </w:hyperlink>
-        </w:p>
-        <w:p>
-          <w:pPr>
-            <w:pStyle w:val="TDC1"/>
-            <w:rPr>
-              <w:rFonts w:asciiTheme="minorHAnsi" w:eastAsiaTheme="minorEastAsia" w:hAnsiTheme="minorHAnsi"/>
-              <w:noProof/>
-              <w:szCs w:val="24"/>
-              <w:lang w:eastAsia="es-ES_tradnl"/>
-            </w:rPr>
-          </w:pPr>
-          <w:hyperlink w:anchor="_Toc530771487" w:history="1">
-            <w:r>
-              <w:rPr>
-                <w:rStyle w:val="Hipervnculo"/>
-                <w:noProof/>
-              </w:rPr>
-              <w:t>Capítulo 4.</w:t>
-            </w:r>
-            <w:r>
-              <w:rPr>
-                <w:rFonts w:asciiTheme="minorHAnsi" w:eastAsiaTheme="minorEastAsia" w:hAnsiTheme="minorHAnsi"/>
-                <w:noProof/>
-                <w:szCs w:val="24"/>
-                <w:lang w:eastAsia="es-ES_tradnl"/>
-              </w:rPr>
-              <w:tab/>
-            </w:r>
-            <w:r>
-              <w:rPr>
-                <w:rStyle w:val="Hipervnculo"/>
-                <w:noProof/>
-              </w:rPr>
-              <w:t>Experimentos a realizar</w:t>
-            </w:r>
-            <w:r>
-              <w:rPr>
-                <w:noProof/>
-                <w:webHidden/>
-              </w:rPr>
-              <w:tab/>
-            </w:r>
-            <w:r>
-              <w:rPr>
-                <w:noProof/>
-                <w:webHidden/>
-              </w:rPr>
-              <w:fldChar w:fldCharType="begin"/>
-            </w:r>
-            <w:r>
-              <w:rPr>
-                <w:noProof/>
-                <w:webHidden/>
-              </w:rPr>
-              <w:instrText xml:space="preserve"> PAGEREF _Toc530771487 \h </w:instrText>
-            </w:r>
-            <w:r>
-              <w:rPr>
-                <w:noProof/>
-                <w:webHidden/>
-              </w:rPr>
-            </w:r>
-            <w:r>
-              <w:rPr>
-                <w:noProof/>
-                <w:webHidden/>
-              </w:rPr>
-              <w:fldChar w:fldCharType="separate"/>
-            </w:r>
-            <w:r>
-              <w:rPr>
-                <w:noProof/>
-                <w:webHidden/>
-              </w:rPr>
-              <w:t>7</w:t>
+              <w:t>4</w:t>
             </w:r>
             <w:r>
               <w:rPr>
@@ -2246,13 +2088,13 @@
               <w:lang w:eastAsia="es-ES_tradnl"/>
             </w:rPr>
           </w:pPr>
-          <w:hyperlink w:anchor="_Toc530771488" w:history="1">
+          <w:hyperlink w:anchor="_Toc533277866" w:history="1">
             <w:r>
               <w:rPr>
                 <w:rStyle w:val="Hipervnculo"/>
                 <w:noProof/>
               </w:rPr>
-              <w:t>4.1 Resultados</w:t>
+              <w:t>Datapath</w:t>
             </w:r>
             <w:r>
               <w:rPr>
@@ -2273,7 +2115,7 @@
                 <w:noProof/>
                 <w:webHidden/>
               </w:rPr>
-              <w:instrText xml:space="preserve"> PAGEREF _Toc530771488 \h </w:instrText>
+              <w:instrText xml:space="preserve"> PAGEREF _Toc533277866 \h </w:instrText>
             </w:r>
             <w:r>
               <w:rPr>
@@ -2293,7 +2135,91 @@
                 <w:noProof/>
                 <w:webHidden/>
               </w:rPr>
-              <w:t>7</w:t>
+              <w:t>4</w:t>
+            </w:r>
+            <w:r>
+              <w:rPr>
+                <w:noProof/>
+                <w:webHidden/>
+              </w:rPr>
+              <w:fldChar w:fldCharType="end"/>
+            </w:r>
+          </w:hyperlink>
+        </w:p>
+        <w:p>
+          <w:pPr>
+            <w:pStyle w:val="TDC1"/>
+            <w:rPr>
+              <w:rFonts w:asciiTheme="minorHAnsi" w:eastAsiaTheme="minorEastAsia" w:hAnsiTheme="minorHAnsi"/>
+              <w:noProof/>
+              <w:szCs w:val="24"/>
+              <w:lang w:eastAsia="es-ES_tradnl"/>
+            </w:rPr>
+          </w:pPr>
+          <w:hyperlink w:anchor="_Toc533277867" w:history="1">
+            <w:r>
+              <w:rPr>
+                <w:rStyle w:val="Hipervnculo"/>
+                <w:noProof/>
+              </w:rPr>
+              <w:t>Capítulo 3.</w:t>
+            </w:r>
+            <w:r>
+              <w:rPr>
+                <w:rFonts w:asciiTheme="minorHAnsi" w:eastAsiaTheme="minorEastAsia" w:hAnsiTheme="minorHAnsi"/>
+                <w:noProof/>
+                <w:szCs w:val="24"/>
+                <w:lang w:eastAsia="es-ES_tradnl"/>
+              </w:rPr>
+              <w:tab/>
+            </w:r>
+            <w:r>
+              <w:rPr>
+                <w:rStyle w:val="Hipervnculo"/>
+                <w:noProof/>
+              </w:rPr>
+              <w:t>Desarrollo</w:t>
+            </w:r>
+            <w:r>
+              <w:rPr>
+                <w:noProof/>
+                <w:webHidden/>
+              </w:rPr>
+              <w:tab/>
+            </w:r>
+            <w:r>
+              <w:rPr>
+                <w:noProof/>
+                <w:webHidden/>
+              </w:rPr>
+              <w:fldChar w:fldCharType="begin"/>
+            </w:r>
+            <w:r>
+              <w:rPr>
+                <w:noProof/>
+                <w:webHidden/>
+              </w:rPr>
+              <w:instrText xml:space="preserve"> PAGEREF _Toc533277867 \h </w:instrText>
+            </w:r>
+            <w:r>
+              <w:rPr>
+                <w:noProof/>
+                <w:webHidden/>
+              </w:rPr>
+            </w:r>
+            <w:r>
+              <w:rPr>
+                <w:noProof/>
+                <w:webHidden/>
+              </w:rPr>
+              <w:fldChar w:fldCharType="separate"/>
+            </w:r>
+            <w:r>
+              <w:rPr>
+                <w:noProof/>
+                <w:webHidden/>
+              </w:rPr>
+              <w:t>5</w:t>
             </w:r>
             <w:r>
               <w:rPr>
@@ -2317,13 +2243,13 @@
               <w:lang w:eastAsia="es-ES_tradnl"/>
             </w:rPr>
           </w:pPr>
-          <w:hyperlink w:anchor="_Toc530771489" w:history="1">
+          <w:hyperlink w:anchor="_Toc533277868" w:history="1">
             <w:r>
               <w:rPr>
                 <w:rStyle w:val="Hipervnculo"/>
                 <w:noProof/>
               </w:rPr>
-              <w:t>4.2 Análisis de resultados</w:t>
+              <w:t>3.1 Leer instrucciones del archivo de texto</w:t>
             </w:r>
             <w:r>
               <w:rPr>
@@ -2344,7 +2270,7 @@
                 <w:noProof/>
                 <w:webHidden/>
               </w:rPr>
-              <w:instrText xml:space="preserve"> PAGEREF _Toc530771489 \h </w:instrText>
+              <w:instrText xml:space="preserve"> PAGEREF _Toc533277868 \h </w:instrText>
             </w:r>
             <w:r>
               <w:rPr>
@@ -2364,7 +2290,291 @@
                 <w:noProof/>
                 <w:webHidden/>
               </w:rPr>
-              <w:t>8</w:t>
+              <w:t>5</w:t>
+            </w:r>
+            <w:r>
+              <w:rPr>
+                <w:noProof/>
+                <w:webHidden/>
+              </w:rPr>
+              <w:fldChar w:fldCharType="end"/>
+            </w:r>
+          </w:hyperlink>
+        </w:p>
+        <w:p>
+          <w:pPr>
+            <w:pStyle w:val="TDC2"/>
+            <w:tabs>
+              <w:tab w:val="right" w:leader="dot" w:pos="8544"/>
+            </w:tabs>
+            <w:rPr>
+              <w:rFonts w:asciiTheme="minorHAnsi" w:eastAsiaTheme="minorEastAsia" w:hAnsiTheme="minorHAnsi"/>
+              <w:noProof/>
+              <w:szCs w:val="24"/>
+              <w:lang w:eastAsia="es-ES_tradnl"/>
+            </w:rPr>
+          </w:pPr>
+          <w:hyperlink w:anchor="_Toc533277869" w:history="1">
+            <w:r>
+              <w:rPr>
+                <w:rStyle w:val="Hipervnculo"/>
+                <w:noProof/>
+              </w:rPr>
+              <w:t>3.2 Iniciar Registros</w:t>
+            </w:r>
+            <w:r>
+              <w:rPr>
+                <w:noProof/>
+                <w:webHidden/>
+              </w:rPr>
+              <w:tab/>
+            </w:r>
+            <w:r>
+              <w:rPr>
+                <w:noProof/>
+                <w:webHidden/>
+              </w:rPr>
+              <w:fldChar w:fldCharType="begin"/>
+            </w:r>
+            <w:r>
+              <w:rPr>
+                <w:noProof/>
+                <w:webHidden/>
+              </w:rPr>
+              <w:instrText xml:space="preserve"> PAGEREF _Toc533277869 \h </w:instrText>
+            </w:r>
+            <w:r>
+              <w:rPr>
+                <w:noProof/>
+                <w:webHidden/>
+              </w:rPr>
+            </w:r>
+            <w:r>
+              <w:rPr>
+                <w:noProof/>
+                <w:webHidden/>
+              </w:rPr>
+              <w:fldChar w:fldCharType="separate"/>
+            </w:r>
+            <w:r>
+              <w:rPr>
+                <w:noProof/>
+                <w:webHidden/>
+              </w:rPr>
+              <w:t>5</w:t>
+            </w:r>
+            <w:r>
+              <w:rPr>
+                <w:noProof/>
+                <w:webHidden/>
+              </w:rPr>
+              <w:fldChar w:fldCharType="end"/>
+            </w:r>
+          </w:hyperlink>
+        </w:p>
+        <w:p>
+          <w:pPr>
+            <w:pStyle w:val="TDC2"/>
+            <w:tabs>
+              <w:tab w:val="right" w:leader="dot" w:pos="8544"/>
+            </w:tabs>
+            <w:rPr>
+              <w:rFonts w:asciiTheme="minorHAnsi" w:eastAsiaTheme="minorEastAsia" w:hAnsiTheme="minorHAnsi"/>
+              <w:noProof/>
+              <w:szCs w:val="24"/>
+              <w:lang w:eastAsia="es-ES_tradnl"/>
+            </w:rPr>
+          </w:pPr>
+          <w:hyperlink w:anchor="_Toc533277870" w:history="1">
+            <w:r>
+              <w:rPr>
+                <w:rStyle w:val="Hipervnculo"/>
+                <w:noProof/>
+              </w:rPr>
+              <w:t>3.3 SIMULACION DEL PIPELINE</w:t>
+            </w:r>
+            <w:r>
+              <w:rPr>
+                <w:noProof/>
+                <w:webHidden/>
+              </w:rPr>
+              <w:tab/>
+            </w:r>
+            <w:r>
+              <w:rPr>
+                <w:noProof/>
+                <w:webHidden/>
+              </w:rPr>
+              <w:fldChar w:fldCharType="begin"/>
+            </w:r>
+            <w:r>
+              <w:rPr>
+                <w:noProof/>
+                <w:webHidden/>
+              </w:rPr>
+              <w:instrText xml:space="preserve"> PAGEREF _Toc533277870 \h </w:instrText>
+            </w:r>
+            <w:r>
+              <w:rPr>
+                <w:noProof/>
+                <w:webHidden/>
+              </w:rPr>
+            </w:r>
+            <w:r>
+              <w:rPr>
+                <w:noProof/>
+                <w:webHidden/>
+              </w:rPr>
+              <w:fldChar w:fldCharType="separate"/>
+            </w:r>
+            <w:r>
+              <w:rPr>
+                <w:noProof/>
+                <w:webHidden/>
+              </w:rPr>
+              <w:t>5</w:t>
+            </w:r>
+            <w:r>
+              <w:rPr>
+                <w:noProof/>
+                <w:webHidden/>
+              </w:rPr>
+              <w:fldChar w:fldCharType="end"/>
+            </w:r>
+          </w:hyperlink>
+        </w:p>
+        <w:p>
+          <w:pPr>
+            <w:pStyle w:val="TDC3"/>
+            <w:tabs>
+              <w:tab w:val="right" w:leader="dot" w:pos="8544"/>
+            </w:tabs>
+            <w:rPr>
+              <w:rFonts w:asciiTheme="minorHAnsi" w:eastAsiaTheme="minorEastAsia" w:hAnsiTheme="minorHAnsi"/>
+              <w:noProof/>
+              <w:szCs w:val="24"/>
+              <w:lang w:eastAsia="es-ES_tradnl"/>
+            </w:rPr>
+          </w:pPr>
+          <w:hyperlink w:anchor="_Toc533277871" w:history="1">
+            <w:r>
+              <w:rPr>
+                <w:rStyle w:val="Hipervnculo"/>
+                <w:noProof/>
+              </w:rPr>
+              <w:t>3.3.1 Riesgos de datos.</w:t>
+            </w:r>
+            <w:r>
+              <w:rPr>
+                <w:noProof/>
+                <w:webHidden/>
+              </w:rPr>
+              <w:tab/>
+            </w:r>
+            <w:r>
+              <w:rPr>
+                <w:noProof/>
+                <w:webHidden/>
+              </w:rPr>
+              <w:fldChar w:fldCharType="begin"/>
+            </w:r>
+            <w:r>
+              <w:rPr>
+                <w:noProof/>
+                <w:webHidden/>
+              </w:rPr>
+              <w:instrText xml:space="preserve"> PAGEREF _Toc533277871 \h </w:instrText>
+            </w:r>
+            <w:r>
+              <w:rPr>
+                <w:noProof/>
+                <w:webHidden/>
+              </w:rPr>
+            </w:r>
+            <w:r>
+              <w:rPr>
+                <w:noProof/>
+                <w:webHidden/>
+              </w:rPr>
+              <w:fldChar w:fldCharType="separate"/>
+            </w:r>
+            <w:r>
+              <w:rPr>
+                <w:noProof/>
+                <w:webHidden/>
+              </w:rPr>
+              <w:t>6</w:t>
+            </w:r>
+            <w:r>
+              <w:rPr>
+                <w:noProof/>
+                <w:webHidden/>
+              </w:rPr>
+              <w:fldChar w:fldCharType="end"/>
+            </w:r>
+          </w:hyperlink>
+        </w:p>
+        <w:p>
+          <w:pPr>
+            <w:pStyle w:val="TDC3"/>
+            <w:tabs>
+              <w:tab w:val="right" w:leader="dot" w:pos="8544"/>
+            </w:tabs>
+            <w:rPr>
+              <w:rFonts w:asciiTheme="minorHAnsi" w:eastAsiaTheme="minorEastAsia" w:hAnsiTheme="minorHAnsi"/>
+              <w:noProof/>
+              <w:szCs w:val="24"/>
+              <w:lang w:eastAsia="es-ES_tradnl"/>
+            </w:rPr>
+          </w:pPr>
+          <w:hyperlink w:anchor="_Toc533277872" w:history="1">
+            <w:r>
+              <w:rPr>
+                <w:rStyle w:val="Hipervnculo"/>
+                <w:noProof/>
+              </w:rPr>
+              <w:t>3.3.2 Riesgos de control.</w:t>
+            </w:r>
+            <w:r>
+              <w:rPr>
+                <w:noProof/>
+                <w:webHidden/>
+              </w:rPr>
+              <w:tab/>
+            </w:r>
+            <w:r>
+              <w:rPr>
+                <w:noProof/>
+                <w:webHidden/>
+              </w:rPr>
+              <w:fldChar w:fldCharType="begin"/>
+            </w:r>
+            <w:r>
+              <w:rPr>
+                <w:noProof/>
+                <w:webHidden/>
+              </w:rPr>
+              <w:instrText xml:space="preserve"> PAGEREF _Toc533277872 \h </w:instrText>
+            </w:r>
+            <w:r>
+              <w:rPr>
+                <w:noProof/>
+                <w:webHidden/>
+              </w:rPr>
+            </w:r>
+            <w:r>
+              <w:rPr>
+                <w:noProof/>
+                <w:webHidden/>
+              </w:rPr>
+              <w:fldChar w:fldCharType="separate"/>
+            </w:r>
+            <w:r>
+              <w:rPr>
+                <w:noProof/>
+                <w:webHidden/>
+              </w:rPr>
+              <w:t>6</w:t>
             </w:r>
             <w:r>
               <w:rPr>
@@ -2385,13 +2595,13 @@
               <w:lang w:eastAsia="es-ES_tradnl"/>
             </w:rPr>
           </w:pPr>
-          <w:hyperlink w:anchor="_Toc530771490" w:history="1">
+          <w:hyperlink w:anchor="_Toc533277873" w:history="1">
             <w:r>
               <w:rPr>
                 <w:rStyle w:val="Hipervnculo"/>
                 <w:noProof/>
               </w:rPr>
-              <w:t>Capítulo 5.</w:t>
+              <w:t>Capítulo 4.</w:t>
             </w:r>
             <w:r>
               <w:rPr>
@@ -2407,7 +2617,7 @@
                 <w:rStyle w:val="Hipervnculo"/>
                 <w:noProof/>
               </w:rPr>
-              <w:t>Conclusión</w:t>
+              <w:t>Experimentos a realizar</w:t>
             </w:r>
             <w:r>
               <w:rPr>
@@ -2428,7 +2638,7 @@
                 <w:noProof/>
                 <w:webHidden/>
               </w:rPr>
-              <w:instrText xml:space="preserve"> PAGEREF _Toc530771490 \h </w:instrText>
+              <w:instrText xml:space="preserve"> PAGEREF _Toc533277873 \h </w:instrText>
             </w:r>
             <w:r>
               <w:rPr>
@@ -2448,7 +2658,149 @@
                 <w:noProof/>
                 <w:webHidden/>
               </w:rPr>
-              <w:t>9</w:t>
+              <w:t>7</w:t>
+            </w:r>
+            <w:r>
+              <w:rPr>
+                <w:noProof/>
+                <w:webHidden/>
+              </w:rPr>
+              <w:fldChar w:fldCharType="end"/>
+            </w:r>
+          </w:hyperlink>
+        </w:p>
+        <w:p>
+          <w:pPr>
+            <w:pStyle w:val="TDC2"/>
+            <w:tabs>
+              <w:tab w:val="right" w:leader="dot" w:pos="8544"/>
+            </w:tabs>
+            <w:rPr>
+              <w:rFonts w:asciiTheme="minorHAnsi" w:eastAsiaTheme="minorEastAsia" w:hAnsiTheme="minorHAnsi"/>
+              <w:noProof/>
+              <w:szCs w:val="24"/>
+              <w:lang w:eastAsia="es-ES_tradnl"/>
+            </w:rPr>
+          </w:pPr>
+          <w:hyperlink w:anchor="_Toc533277874" w:history="1">
+            <w:r>
+              <w:rPr>
+                <w:rStyle w:val="Hipervnculo"/>
+                <w:noProof/>
+              </w:rPr>
+              <w:t>4.1 Resultados</w:t>
+            </w:r>
+            <w:r>
+              <w:rPr>
+                <w:noProof/>
+                <w:webHidden/>
+              </w:rPr>
+              <w:tab/>
+            </w:r>
+            <w:r>
+              <w:rPr>
+                <w:noProof/>
+                <w:webHidden/>
+              </w:rPr>
+              <w:fldChar w:fldCharType="begin"/>
+            </w:r>
+            <w:r>
+              <w:rPr>
+                <w:noProof/>
+                <w:webHidden/>
+              </w:rPr>
+              <w:instrText xml:space="preserve"> PAGEREF _Toc533277874 \h </w:instrText>
+            </w:r>
+            <w:r>
+              <w:rPr>
+                <w:noProof/>
+                <w:webHidden/>
+              </w:rPr>
+            </w:r>
+            <w:r>
+              <w:rPr>
+                <w:noProof/>
+                <w:webHidden/>
+              </w:rPr>
+              <w:fldChar w:fldCharType="separate"/>
+            </w:r>
+            <w:r>
+              <w:rPr>
+                <w:noProof/>
+                <w:webHidden/>
+              </w:rPr>
+              <w:t>7</w:t>
+            </w:r>
+            <w:r>
+              <w:rPr>
+                <w:noProof/>
+                <w:webHidden/>
+              </w:rPr>
+              <w:fldChar w:fldCharType="end"/>
+            </w:r>
+          </w:hyperlink>
+        </w:p>
+        <w:p>
+          <w:pPr>
+            <w:pStyle w:val="TDC2"/>
+            <w:tabs>
+              <w:tab w:val="right" w:leader="dot" w:pos="8544"/>
+            </w:tabs>
+            <w:rPr>
+              <w:rFonts w:asciiTheme="minorHAnsi" w:eastAsiaTheme="minorEastAsia" w:hAnsiTheme="minorHAnsi"/>
+              <w:noProof/>
+              <w:szCs w:val="24"/>
+              <w:lang w:eastAsia="es-ES_tradnl"/>
+            </w:rPr>
+          </w:pPr>
+          <w:hyperlink w:anchor="_Toc533277875" w:history="1">
+            <w:r>
+              <w:rPr>
+                <w:rStyle w:val="Hipervnculo"/>
+                <w:noProof/>
+              </w:rPr>
+              <w:t>4.2 Análisis de resultados</w:t>
+            </w:r>
+            <w:r>
+              <w:rPr>
+                <w:noProof/>
+                <w:webHidden/>
+              </w:rPr>
+              <w:tab/>
+            </w:r>
+            <w:r>
+              <w:rPr>
+                <w:noProof/>
+                <w:webHidden/>
+              </w:rPr>
+              <w:fldChar w:fldCharType="begin"/>
+            </w:r>
+            <w:r>
+              <w:rPr>
+                <w:noProof/>
+                <w:webHidden/>
+              </w:rPr>
+              <w:instrText xml:space="preserve"> PAGEREF _Toc533277875 \h </w:instrText>
+            </w:r>
+            <w:r>
+              <w:rPr>
+                <w:noProof/>
+                <w:webHidden/>
+              </w:rPr>
+            </w:r>
+            <w:r>
+              <w:rPr>
+                <w:noProof/>
+                <w:webHidden/>
+              </w:rPr>
+              <w:fldChar w:fldCharType="separate"/>
+            </w:r>
+            <w:r>
+              <w:rPr>
+                <w:noProof/>
+                <w:webHidden/>
+              </w:rPr>
+              <w:t>7</w:t>
             </w:r>
             <w:r>
               <w:rPr>
@@ -2469,13 +2821,13 @@
               <w:lang w:eastAsia="es-ES_tradnl"/>
             </w:rPr>
           </w:pPr>
-          <w:hyperlink w:anchor="_Toc530771491" w:history="1">
+          <w:hyperlink w:anchor="_Toc533277876" w:history="1">
             <w:r>
               <w:rPr>
                 <w:rStyle w:val="Hipervnculo"/>
                 <w:noProof/>
               </w:rPr>
-              <w:t>Capítulo 6.</w:t>
+              <w:t>Capítulo 5.</w:t>
             </w:r>
             <w:r>
               <w:rPr>
@@ -2490,6 +2842,92 @@
               <w:rPr>
                 <w:rStyle w:val="Hipervnculo"/>
                 <w:noProof/>
+              </w:rPr>
+              <w:t>Conclusión</w:t>
+            </w:r>
+            <w:r>
+              <w:rPr>
+                <w:noProof/>
+                <w:webHidden/>
+              </w:rPr>
+              <w:tab/>
+            </w:r>
+            <w:r>
+              <w:rPr>
+                <w:noProof/>
+                <w:webHidden/>
+              </w:rPr>
+              <w:fldChar w:fldCharType="begin"/>
+            </w:r>
+            <w:r>
+              <w:rPr>
+                <w:noProof/>
+                <w:webHidden/>
+              </w:rPr>
+              <w:instrText xml:space="preserve"> PAGEREF _Toc533277876 \h </w:instrText>
+            </w:r>
+            <w:r>
+              <w:rPr>
+                <w:noProof/>
+                <w:webHidden/>
+              </w:rPr>
+            </w:r>
+            <w:r>
+              <w:rPr>
+                <w:noProof/>
+                <w:webHidden/>
+              </w:rPr>
+              <w:fldChar w:fldCharType="separate"/>
+            </w:r>
+            <w:r>
+              <w:rPr>
+                <w:noProof/>
+                <w:webHidden/>
+              </w:rPr>
+              <w:t>9</w:t>
+            </w:r>
+            <w:r>
+              <w:rPr>
+                <w:noProof/>
+                <w:webHidden/>
+              </w:rPr>
+              <w:fldChar w:fldCharType="end"/>
+            </w:r>
+          </w:hyperlink>
+        </w:p>
+        <w:p>
+          <w:pPr>
+            <w:pStyle w:val="TDC1"/>
+            <w:rPr>
+              <w:rFonts w:asciiTheme="minorHAnsi" w:eastAsiaTheme="minorEastAsia" w:hAnsiTheme="minorHAnsi"/>
+              <w:noProof/>
+              <w:szCs w:val="24"/>
+              <w:lang w:eastAsia="es-ES_tradnl"/>
+            </w:rPr>
+          </w:pPr>
+          <w:hyperlink w:anchor="_Toc533277877" w:history="1">
+            <w:r>
+              <w:rPr>
+                <w:rStyle w:val="Hipervnculo"/>
+                <w:rFonts w:cs="Times New Roman"/>
+                <w:noProof/>
+              </w:rPr>
+              <w:t>Capítulo 6.</w:t>
+            </w:r>
+            <w:r>
+              <w:rPr>
+                <w:rFonts w:asciiTheme="minorHAnsi" w:eastAsiaTheme="minorEastAsia" w:hAnsiTheme="minorHAnsi"/>
+                <w:noProof/>
+                <w:szCs w:val="24"/>
+                <w:lang w:eastAsia="es-ES_tradnl"/>
+              </w:rPr>
+              <w:tab/>
+            </w:r>
+            <w:r>
+              <w:rPr>
+                <w:rStyle w:val="Hipervnculo"/>
+                <w:rFonts w:cs="Times New Roman"/>
+                <w:noProof/>
                 <w:lang w:val="es-ES"/>
               </w:rPr>
               <w:t>Referencias</w:t>
@@ -2513,7 +2951,7 @@
                 <w:noProof/>
                 <w:webHidden/>
               </w:rPr>
-              <w:instrText xml:space="preserve"> PAGEREF _Toc530771491 \h </w:instrText>
+              <w:instrText xml:space="preserve"> PAGEREF _Toc533277877 \h </w:instrText>
             </w:r>
             <w:r>
               <w:rPr>
@@ -2606,13 +3044,13 @@
       <w:r>
         <w:fldChar w:fldCharType="separate"/>
       </w:r>
-      <w:hyperlink w:anchor="_Toc530769284" w:history="1">
+      <w:hyperlink r:id="rId11" w:anchor="_Toc533277879" w:history="1">
         <w:r>
           <w:rPr>
             <w:rStyle w:val="Hipervnculo"/>
             <w:noProof/>
           </w:rPr>
-          <w:t>Figura  4.1 Conjunto de instrucciones asociadas a la jugada 3</w:t>
+          <w:t>Figura  4.1 Resultados.</w:t>
         </w:r>
         <w:r>
           <w:rPr>
@@ -2633,7 +3071,7 @@
             <w:noProof/>
             <w:webHidden/>
           </w:rPr>
-          <w:instrText xml:space="preserve"> PAGEREF _Toc530769284 \h </w:instrText>
+          <w:instrText xml:space="preserve"> PAGEREF _Toc533277879 \h </w:instrText>
         </w:r>
         <w:r>
           <w:rPr>
@@ -2670,77 +3108,6 @@
         <w:tabs>
           <w:tab w:val="right" w:leader="dot" w:pos="8544"/>
         </w:tabs>
-        <w:rPr>
-          <w:rFonts w:asciiTheme="minorHAnsi" w:eastAsiaTheme="minorEastAsia" w:hAnsiTheme="minorHAnsi"/>
-          <w:noProof/>
-          <w:szCs w:val="24"/>
-          <w:lang w:eastAsia="es-ES_tradnl"/>
-        </w:rPr>
-      </w:pPr>
-      <w:hyperlink w:anchor="_Toc530769285" w:history="1">
-        <w:r>
-          <w:rPr>
-            <w:rStyle w:val="Hipervnculo"/>
-            <w:noProof/>
-          </w:rPr>
-          <w:t>Figura  4.2 Prueba con jugada3.txt</w:t>
-        </w:r>
-        <w:r>
-          <w:rPr>
-            <w:noProof/>
-            <w:webHidden/>
-          </w:rPr>
-          <w:tab/>
-        </w:r>
-        <w:r>
-          <w:rPr>
-            <w:noProof/>
-            <w:webHidden/>
-          </w:rPr>
-          <w:fldChar w:fldCharType="begin"/>
-        </w:r>
-        <w:r>
-          <w:rPr>
-            <w:noProof/>
-            <w:webHidden/>
-          </w:rPr>
-          <w:instrText xml:space="preserve"> PAGEREF _Toc530769285 \h </w:instrText>
-        </w:r>
-        <w:r>
-          <w:rPr>
-            <w:noProof/>
-            <w:webHidden/>
-          </w:rPr>
-        </w:r>
-        <w:r>
-          <w:rPr>
-            <w:noProof/>
-            <w:webHidden/>
-          </w:rPr>
-          <w:fldChar w:fldCharType="separate"/>
-        </w:r>
-        <w:r>
-          <w:rPr>
-            <w:noProof/>
-            <w:webHidden/>
-          </w:rPr>
-          <w:t>7</w:t>
-        </w:r>
-        <w:r>
-          <w:rPr>
-            <w:noProof/>
-            <w:webHidden/>
-          </w:rPr>
-          <w:fldChar w:fldCharType="end"/>
-        </w:r>
-      </w:hyperlink>
-    </w:p>
-    <w:p>
-      <w:pPr>
-        <w:pStyle w:val="Tabladeilustraciones"/>
-        <w:tabs>
-          <w:tab w:val="right" w:leader="dot" w:pos="8544"/>
-        </w:tabs>
       </w:pPr>
       <w:r>
         <w:fldChar w:fldCharType="end"/>
@@ -2766,8 +3133,8 @@
       <w:pPr>
         <w:ind w:firstLine="0"/>
         <w:sectPr>
-          <w:headerReference w:type="first" r:id="rId11"/>
-          <w:footerReference w:type="first" r:id="rId12"/>
+          <w:headerReference w:type="first" r:id="rId12"/>
+          <w:footerReference w:type="first" r:id="rId13"/>
           <w:type w:val="oddPage"/>
           <w:pgSz w:w="12240" w:h="15840"/>
           <w:pgMar w:top="2268" w:right="1418" w:bottom="1418" w:left="2268" w:header="709" w:footer="709" w:gutter="0"/>
@@ -2785,7 +3152,7 @@
       <w:bookmarkStart w:id="0" w:name="_Toc461798542"/>
       <w:bookmarkStart w:id="1" w:name="_Ref478311060"/>
       <w:bookmarkStart w:id="2" w:name="_Ref481365834"/>
-      <w:bookmarkStart w:id="3" w:name="_Toc530771467"/>
+      <w:bookmarkStart w:id="3" w:name="_Toc533277847"/>
       <w:r>
         <w:lastRenderedPageBreak/>
         <w:t>Introducción</w:t>
@@ -2804,7 +3171,7 @@
       <w:pPr>
         <w:pStyle w:val="Ttulo2"/>
       </w:pPr>
-      <w:bookmarkStart w:id="4" w:name="_Toc530771468"/>
+      <w:bookmarkStart w:id="4" w:name="_Toc533277848"/>
       <w:r>
         <w:t>Enunciado del problema</w:t>
       </w:r>
@@ -2817,14 +3184,20 @@
     </w:p>
     <w:p>
       <w:r>
-        <w:t>Se debe realizar una deteccion de riesgos de datos en tiempo de ejecución para luego mostrar las soluciones pertinentes a cada uno, además de detectarlos es necesario hacer las debidas correcciones (ciclos NOP y forwardings) para que no existan problemas con los datos.</w:t>
+        <w:t>Se debe realizar una detecci</w:t>
+      </w:r>
+      <w:r>
+        <w:t>ó</w:t>
+      </w:r>
+      <w:r>
+        <w:t>n de riesgos de datos en tiempo de ejecución para luego mostrar las soluciones pertinentes a cada uno, además de detectarlos es necesario hacer las debidas correcciones (ciclos NOP y forwardings) para que no existan problemas con los datos.</w:t>
       </w:r>
     </w:p>
     <w:p>
       <w:pPr>
         <w:pStyle w:val="Ttulo2"/>
       </w:pPr>
-      <w:bookmarkStart w:id="5" w:name="_Toc530771469"/>
+      <w:bookmarkStart w:id="5" w:name="_Toc533277849"/>
       <w:r>
         <w:t>Motivación</w:t>
       </w:r>
@@ -2868,7 +3241,7 @@
       <w:pPr>
         <w:pStyle w:val="Ttulo2"/>
       </w:pPr>
-      <w:bookmarkStart w:id="6" w:name="_Toc530771470"/>
+      <w:bookmarkStart w:id="6" w:name="_Toc533277850"/>
       <w:r>
         <w:t>Objetivos</w:t>
       </w:r>
@@ -2878,7 +3251,7 @@
       <w:pPr>
         <w:pStyle w:val="Ttulo3"/>
       </w:pPr>
-      <w:bookmarkStart w:id="7" w:name="_Toc530771471"/>
+      <w:bookmarkStart w:id="7" w:name="_Toc533277851"/>
       <w:r>
         <w:t>Objetivo general</w:t>
       </w:r>
@@ -2899,7 +3272,7 @@
       <w:pPr>
         <w:pStyle w:val="Ttulo3"/>
       </w:pPr>
-      <w:bookmarkStart w:id="8" w:name="_Toc530771472"/>
+      <w:bookmarkStart w:id="8" w:name="_Toc533277852"/>
       <w:r>
         <w:t>Objetivos específicos</w:t>
       </w:r>
@@ -2938,7 +3311,13 @@
         <w:t xml:space="preserve"> archivos de salida, uno que contenga los </w:t>
       </w:r>
       <w:r>
-        <w:t>riesgos de datos, otro que contenga las soluciones a estos riesgos, y por ultimo uno que contenga el valor de los registros.</w:t>
+        <w:t xml:space="preserve">riesgos de datos, otro que contenga las soluciones a estos riesgos, y por </w:t>
+      </w:r>
+      <w:r>
+        <w:t>ú</w:t>
+      </w:r>
+      <w:r>
+        <w:t>ltimo uno que contenga el valor de los registros.</w:t>
       </w:r>
     </w:p>
     <w:p>
@@ -2953,14 +3332,20 @@
         <w:t>El programa debe reconocer</w:t>
       </w:r>
       <w:r>
-        <w:t xml:space="preserve"> multiples instrucciones: add, sub, addi, subi, addiu, bgt, beq, blt, bne, div, j, jal, jr, lw, mul, sw.</w:t>
+        <w:t xml:space="preserve"> m</w:t>
+      </w:r>
+      <w:r>
+        <w:t>ú</w:t>
+      </w:r>
+      <w:r>
+        <w:t>ltiples instrucciones: add, sub, addi, subi, addiu, bgt, beq, blt, bne, div, j, jal, jr, lw, mul, sw.</w:t>
       </w:r>
     </w:p>
     <w:p>
       <w:pPr>
         <w:pStyle w:val="Ttulo2"/>
       </w:pPr>
-      <w:bookmarkStart w:id="9" w:name="_Toc530771473"/>
+      <w:bookmarkStart w:id="9" w:name="_Toc533277853"/>
       <w:r>
         <w:lastRenderedPageBreak/>
         <w:t>Herramientas</w:t>
@@ -3008,7 +3393,7 @@
       <w:pPr>
         <w:pStyle w:val="Ttulo2"/>
       </w:pPr>
-      <w:bookmarkStart w:id="10" w:name="_Toc530771474"/>
+      <w:bookmarkStart w:id="10" w:name="_Toc533277854"/>
       <w:r>
         <w:t>Estructura del informe</w:t>
       </w:r>
@@ -3128,8 +3513,8 @@
       <w:pPr>
         <w:ind w:firstLine="0"/>
         <w:sectPr>
-          <w:headerReference w:type="default" r:id="rId13"/>
-          <w:headerReference w:type="first" r:id="rId14"/>
+          <w:headerReference w:type="default" r:id="rId14"/>
+          <w:headerReference w:type="first" r:id="rId15"/>
           <w:type w:val="oddPage"/>
           <w:pgSz w:w="12240" w:h="15840"/>
           <w:pgMar w:top="2268" w:right="1418" w:bottom="1418" w:left="2268" w:header="709" w:footer="709" w:gutter="0"/>
@@ -3144,17 +3529,17 @@
         <w:pStyle w:val="Ttulo1"/>
       </w:pPr>
       <w:bookmarkStart w:id="11" w:name="_Ref481365840"/>
-      <w:bookmarkStart w:id="12" w:name="_Toc530771475"/>
-      <w:bookmarkStart w:id="13" w:name="_Toc461798543"/>
+      <w:bookmarkStart w:id="12" w:name="_Toc461798543"/>
+      <w:bookmarkStart w:id="13" w:name="_Toc533277855"/>
       <w:r>
         <w:lastRenderedPageBreak/>
         <w:t>Marco teórico</w:t>
       </w:r>
       <w:bookmarkEnd w:id="11"/>
-      <w:bookmarkEnd w:id="12"/>
+      <w:bookmarkEnd w:id="13"/>
     </w:p>
     <w:p>
-      <w:bookmarkStart w:id="14" w:name="_Toc530771476"/>
+      <w:bookmarkStart w:id="14" w:name="_Toc533277856"/>
       <w:r>
         <w:rPr>
           <w:rStyle w:val="Ttulo2Car"/>
@@ -3166,27 +3551,19 @@
         <w:t xml:space="preserve">: </w:t>
       </w:r>
       <w:r>
-        <w:t>Es un conjunto de instrucciones para un procesador, éstas están compuestas por 32 bits y pueden ser clasificadas en 3 tipos: Tipo I, Tipo R, Tipo-J, donde para este laboratorio solo se utilizan como tipo funcional las de Tipo I (sw, addi y subi).</w:t>
-      </w:r>
-    </w:p>
-    <w:p>
-      <w:r>
-        <w:t xml:space="preserve">Las instrucciones Tipo I tienen </w:t>
-      </w:r>
-      <w:r>
-        <w:t>6 bits para el op</w:t>
-      </w:r>
-      <w:r>
-        <w:t>code (define el tipo de instrucción)</w:t>
-      </w:r>
-      <w:r>
-        <w:t xml:space="preserve">, 5 bits para el registro rs, 5 bits para el registro rt y 16 bits para el valor inmediato que es usado en addi </w:t>
-      </w:r>
-      <w:r>
-        <w:t xml:space="preserve">y subi </w:t>
-      </w:r>
-      <w:r>
-        <w:t>como una constante y en sw como un offset.</w:t>
+        <w:t xml:space="preserve">Es un conjunto de instrucciones para un procesador, éstas están compuestas por 32 bits y pueden ser clasificadas en 3 tipos: Tipo I, Tipo R, Tipo-J, donde para este laboratorio solo se utilizan como tipo funcional las </w:t>
+      </w:r>
+      <w:r>
+        <w:t>sigu</w:t>
+      </w:r>
+      <w:r>
+        <w:t>i</w:t>
+      </w:r>
+      <w:r>
+        <w:t>entes:</w:t>
+      </w:r>
+      <w:r>
+        <w:t xml:space="preserve"> add, sub, addi, subi, addiu, bgt, beq, blt, bne, div, j, jal, jr, lw, mul, sw.</w:t>
       </w:r>
     </w:p>
     <w:p>
@@ -3197,7 +3574,7 @@
           <w:lang w:eastAsia="es-ES_tradnl"/>
         </w:rPr>
       </w:pPr>
-      <w:bookmarkStart w:id="15" w:name="_Toc530771477"/>
+      <w:bookmarkStart w:id="15" w:name="_Toc533277857"/>
       <w:r>
         <w:rPr>
           <w:rStyle w:val="Ttulo2Car"/>
@@ -3260,7 +3637,7 @@
       </w:r>
     </w:p>
     <w:p>
-      <w:bookmarkStart w:id="16" w:name="_Toc530771478"/>
+      <w:bookmarkStart w:id="16" w:name="_Toc533277858"/>
       <w:r>
         <w:rPr>
           <w:rStyle w:val="Ttulo2Car"/>
@@ -3287,97 +3664,173 @@
         <w:t xml:space="preserve">, la cual es la encargada de </w:t>
       </w:r>
       <w:r>
-        <w:t>controlar el flujo de datos a través del dispositivo, y por otro lado se tiene la ALU, la que se encarga de realizar procesos lógicos y aritméticos básicos cuando sea necesario.</w:t>
+        <w:t>controlar el flujo de datos a través del dispositivo, y por otro lado se tiene la ALU, la que se encarga de realizar procesos lógicos y aritméticos básicos cuando sea necesario</w:t>
+      </w:r>
+      <w:r>
+        <w:t xml:space="preserve"> (M.S Schmalz, </w:t>
+      </w:r>
+      <w:r>
+        <w:rPr>
+          <w:rFonts w:eastAsia="Times New Roman" w:cs="Times New Roman"/>
+          <w:color w:val="000000"/>
+          <w:szCs w:val="24"/>
+          <w:lang w:eastAsia="es-ES_tradnl"/>
+        </w:rPr>
+        <w:t>Organization Computer Systems</w:t>
+      </w:r>
+      <w:r>
+        <w:t>)</w:t>
+      </w:r>
+      <w:r>
+        <w:t>.</w:t>
       </w:r>
     </w:p>
     <w:p>
+      <w:bookmarkStart w:id="17" w:name="_Toc533277859"/>
       <w:r>
         <w:rPr>
           <w:rStyle w:val="Ttulo2Car"/>
         </w:rPr>
         <w:t>Pipeline</w:t>
       </w:r>
+      <w:bookmarkEnd w:id="17"/>
       <w:r>
         <w:t>:</w:t>
       </w:r>
       <w:r>
-        <w:t xml:space="preserve"> Se le denomina pipeline a cuando el datapath monociclo se divide en 5 etapas las cuales se ejecutan de forma simultanea en cada ciclo de reloj, de esta manera se optimiza el rendimiento del procesador haciendo que mayoritariamente no existan etapas que estén vacias.</w:t>
+        <w:t xml:space="preserve"> Se le denomina pipeline a cuando el datapath monociclo se divide en 5 etapas las cuales se ejecutan de forma simult</w:t>
+      </w:r>
+      <w:r>
+        <w:t>á</w:t>
+      </w:r>
+      <w:r>
+        <w:t>nea en cada ciclo de reloj, de esta manera se optimiza el rendimiento del procesador haciendo que mayoritariamente no existan etapas que estén vac</w:t>
+      </w:r>
+      <w:r>
+        <w:t>í</w:t>
+      </w:r>
+      <w:r>
+        <w:t>as</w:t>
+      </w:r>
+      <w:r>
+        <w:t xml:space="preserve"> (D. Patterson, </w:t>
+      </w:r>
+      <w:r>
+        <w:t>J. Hennessy</w:t>
+      </w:r>
+      <w:r>
+        <w:t xml:space="preserve"> 2014, pag. 286)</w:t>
+      </w:r>
+      <w:r>
+        <w:t>.</w:t>
       </w:r>
       <w:r>
         <w:t xml:space="preserve"> </w:t>
       </w:r>
     </w:p>
     <w:p>
+      <w:bookmarkStart w:id="18" w:name="_Toc533277860"/>
       <w:r>
         <w:rPr>
           <w:rStyle w:val="Ttulo2Car"/>
         </w:rPr>
-        <w:t>buffer</w:t>
-      </w:r>
-      <w:r>
-        <w:t>:</w:t>
-      </w:r>
-      <w:r>
-        <w:t xml:space="preserve"> Un buffer es utilizado entre cada etapa del datapath para que no exista una perdida de datos. Estos buffers tambien otorgan la posibilidad de reconocer posibles reisgos de datos que se produscan entre instrucciones.</w:t>
-      </w:r>
-    </w:p>
-    <w:p>
+        <w:t>Riesgo de dato:</w:t>
+      </w:r>
+      <w:bookmarkEnd w:id="18"/>
       <w:r>
         <w:rPr>
           <w:rStyle w:val="Ttulo2Car"/>
         </w:rPr>
-        <w:t xml:space="preserve">Riesgo de dato: </w:t>
-      </w:r>
-      <w:r>
-        <w:t>Un</w:t>
-      </w:r>
-      <w:r>
-        <w:t xml:space="preserve"> riesgo de datos es aquel que se produce cuando una instrucción que está siendo ejecutada necesita el valor de un registro que aún no ha sido escrito en la memoria, para poder solucionar esta situación se utilizan comunmente las instrucciones “NOP” y el Forwarding como método de adelantamiento de datos.</w:t>
+        <w:t xml:space="preserve"> </w:t>
+      </w:r>
+      <w:r>
+        <w:t xml:space="preserve">Un riesgo de datos es aquel que se produce cuando una instrucción que está siendo ejecutada necesita el valor de un registro que aún no ha sido escrito en la memoria, para poder solucionar esta situación </w:t>
+      </w:r>
+      <w:r>
+        <w:t>se util</w:t>
+      </w:r>
+      <w:r>
+        <w:t>i</w:t>
+      </w:r>
+      <w:r>
+        <w:t>zan instrucciones “NOP” o “Forwarding”, que para el caso de este desarrollo se usan ambas.</w:t>
       </w:r>
     </w:p>
     <w:p>
+      <w:bookmarkStart w:id="19" w:name="_Toc533277861"/>
       <w:r>
         <w:rPr>
           <w:rStyle w:val="Ttulo2Car"/>
         </w:rPr>
-        <w:t xml:space="preserve">Riesgo de </w:t>
-      </w:r>
+        <w:t>Riesgo de CONTROL:</w:t>
+      </w:r>
+      <w:bookmarkEnd w:id="19"/>
+      <w:r>
+        <w:t xml:space="preserve"> </w:t>
+      </w:r>
+      <w:r>
+        <w:t>Un riesgo de control es aquel que se produce cuando se realizan saltos a través de instrucciones tipo Jump o Branch’s</w:t>
+      </w:r>
+      <w:r>
+        <w:t xml:space="preserve">. </w:t>
+      </w:r>
+      <w:r>
+        <w:t>Para el caso del desarrollo de este software, se ha implementado una b</w:t>
+      </w:r>
+      <w:r>
+        <w:t>ú</w:t>
+      </w:r>
+      <w:r>
+        <w:t xml:space="preserve">squeda de </w:t>
+      </w:r>
+      <w:r>
+        <w:t>riesgos de control para poder darles solución a través del ingreso de instrucciones “NOP”. Para el caso del “branch”, es necesario realizar tamb</w:t>
+      </w:r>
+      <w:r>
+        <w:t>ié</w:t>
+      </w:r>
+      <w:r>
+        <w:t>n un FLUSH en las instrucciones que ya habían ingresado al pipeline con el propósito de prevenir su ejecución</w:t>
+      </w:r>
+      <w:r>
+        <w:t xml:space="preserve"> (D. Patterson, J. Hennessy 2014, pag. 303).</w:t>
+      </w:r>
+      <w:r>
+        <w:t>.</w:t>
+      </w:r>
+    </w:p>
+    <w:p>
+      <w:bookmarkStart w:id="20" w:name="_Toc533277862"/>
       <w:r>
         <w:rPr>
           <w:rStyle w:val="Ttulo2Car"/>
         </w:rPr>
-        <w:t>CONTROL:</w:t>
-      </w:r>
-      <w:r>
-        <w:t xml:space="preserve"> </w:t>
-      </w:r>
-      <w:r>
-        <w:t>Un</w:t>
-      </w:r>
-      <w:r>
-        <w:t xml:space="preserve"> riesgo de control es aquel que se produce cuando se realizan saltos a través de instrucciones tipo Jump o Branch’s</w:t>
-      </w:r>
-      <w:r>
-        <w:t>. Cuando se hacen estos saltos las instrucciones que han ingresado al pipeline con posterioridad deben ser quitadas si existe una política de reemplazo “NOT TAKEN” (para el caso del branch), esto debido a que esas instrucciones no deben ser ejecutadas, ya que, la siguiente para hacerlo debiera ser la apuntada por la dirección del propio salto.</w:t>
+        <w:t>NOT TAKEN:</w:t>
+      </w:r>
+      <w:bookmarkEnd w:id="20"/>
+      <w:r>
+        <w:t xml:space="preserve"> Esta es una pol</w:t>
+      </w:r>
+      <w:r>
+        <w:t>í</w:t>
+      </w:r>
+      <w:r>
+        <w:t>tica utilizada en las instrucciones branch</w:t>
+      </w:r>
+      <w:r>
+        <w:t>, y es la escogida para este programa</w:t>
+      </w:r>
+      <w:r>
+        <w:t>, cuando es “not taken” quiere decir que el procesador siempre asume que el salto no se toma, por lo que hace ingresar las siguientes instrucciones de forma normal.</w:t>
       </w:r>
     </w:p>
     <w:p>
+      <w:bookmarkStart w:id="21" w:name="_Toc533277863"/>
       <w:r>
         <w:rPr>
           <w:rStyle w:val="Ttulo2Car"/>
         </w:rPr>
         <w:lastRenderedPageBreak/>
-        <w:t>NOT TAKEN:</w:t>
-      </w:r>
-      <w:r>
-        <w:t xml:space="preserve"> Esta es una politica utilizada en las instrucciones branch, cuando es “not taken” quiere decir que el procesador siempre asume que el salto no se toma, por lo que hace ingresar las siguientes instrucciones de forma normal.</w:t>
-      </w:r>
-    </w:p>
-    <w:p>
-      <w:r>
-        <w:rPr>
-          <w:rStyle w:val="Ttulo2Car"/>
-        </w:rPr>
         <w:t>FL</w:t>
       </w:r>
       <w:r>
@@ -3386,44 +3839,73 @@
         </w:rPr>
         <w:t>USH:</w:t>
       </w:r>
-      <w:r>
-        <w:t xml:space="preserve"> Operación la cual el procesador hace uso cuando </w:t>
+      <w:bookmarkEnd w:id="21"/>
+      <w:r>
+        <w:t xml:space="preserve"> Operación </w:t>
+      </w:r>
+      <w:r>
+        <w:t xml:space="preserve">de </w:t>
+      </w:r>
+      <w:r>
+        <w:t xml:space="preserve">la cual el procesador hace uso cuando </w:t>
       </w:r>
       <w:r>
         <w:t>es necesario reemplazar una instrucción que ya ha ingresado al pipeline por una del tipo “NOP”.</w:t>
       </w:r>
     </w:p>
     <w:p>
+      <w:bookmarkStart w:id="22" w:name="_Toc533277864"/>
       <w:r>
         <w:rPr>
           <w:rStyle w:val="Ttulo2Car"/>
         </w:rPr>
         <w:t>INSTRUCCIONES NOP:</w:t>
       </w:r>
+      <w:bookmarkEnd w:id="22"/>
       <w:r>
         <w:t xml:space="preserve"> Este tipo de instrucciones es utilizada por el procesador cuando es necesario crear esperas. Estas esperas son producidas cuando existen riesgos de datos los cuales no pueden ser solucionados por forwarding o existen riesgos de control.</w:t>
+      </w:r>
+      <w:r>
+        <w:t xml:space="preserve"> Para el caso de este desarrollo se utilizan cuando en el riesgo está implicado una instrucción “lw” o cuando existen riesgos de control.</w:t>
       </w:r>
     </w:p>
     <w:p>
+      <w:bookmarkStart w:id="23" w:name="_Toc533277865"/>
       <w:r>
         <w:rPr>
           <w:rStyle w:val="Ttulo2Car"/>
         </w:rPr>
-        <w:t xml:space="preserve">FORWARDING: </w:t>
+        <w:t>FORWARDING:</w:t>
+      </w:r>
+      <w:bookmarkEnd w:id="23"/>
+      <w:r>
+        <w:rPr>
+          <w:rStyle w:val="Ttulo2Car"/>
+        </w:rPr>
+        <w:t xml:space="preserve"> </w:t>
       </w:r>
       <w:r>
         <w:t>Técnica usada por el procesador para adelantar datos que de otra manera no estarían disponibles en un determinado ciclo de reloj. Esta técnica es usada para darle solución a ciertos riesgos de datos.</w:t>
+      </w:r>
+      <w:r>
+        <w:t xml:space="preserve"> En este programa se utiliza pasandole el valor del resultado de una instrucción a otra</w:t>
+      </w:r>
+      <w:r>
+        <w:t xml:space="preserve"> (D. Patterson, J. Hennessy 2014, pag. 308).</w:t>
+      </w:r>
+      <w:r>
+        <w:t>.</w:t>
       </w:r>
     </w:p>
     <w:p>
-      <w:bookmarkStart w:id="17" w:name="_Toc530771481"/>
+      <w:bookmarkStart w:id="24" w:name="_Toc533277866"/>
       <w:r>
         <w:rPr>
           <w:rStyle w:val="Ttulo2Car"/>
         </w:rPr>
         <w:t>Datapath</w:t>
       </w:r>
-      <w:bookmarkEnd w:id="17"/>
+      <w:bookmarkEnd w:id="24"/>
       <w:r>
         <w:t xml:space="preserve">: </w:t>
       </w:r>
@@ -3431,7 +3913,22 @@
         <w:t>El datapath o camino de datos es una trayectoria por la que deben pasar las instrucciones. Este camino se divide en 5 etapas</w:t>
       </w:r>
       <w:r>
-        <w:t>, y en el caso de un pipeline, estas etapas se ejecutan de forma paralela</w:t>
+        <w:t xml:space="preserve">, y en el caso de un </w:t>
+      </w:r>
+      <w:r>
+        <w:rPr>
+          <w:b/>
+        </w:rPr>
+        <w:t>pipeline</w:t>
+      </w:r>
+      <w:r>
+        <w:t xml:space="preserve">, estas etapas se ejecutan de forma </w:t>
+      </w:r>
+      <w:r>
+        <w:rPr>
+          <w:b/>
+        </w:rPr>
+        <w:t>paralela</w:t>
       </w:r>
       <w:r>
         <w:t>:</w:t>
@@ -3475,6 +3972,21 @@
       <w:r>
         <w:t>.</w:t>
       </w:r>
+      <w:r>
+        <w:t xml:space="preserve"> Este program counter se representa por un n</w:t>
+      </w:r>
+      <w:r>
+        <w:t>ú</w:t>
+      </w:r>
+      <w:r>
+        <w:t xml:space="preserve">mero entero en el programa y como el </w:t>
+      </w:r>
+      <w:r>
+        <w:t>í</w:t>
+      </w:r>
+      <w:r>
+        <w:t>ndice de una lista enlazada de instrucciones..</w:t>
+      </w:r>
     </w:p>
     <w:p>
       <w:pPr>
@@ -3500,16 +4012,10 @@
         <w:t>í</w:t>
       </w:r>
       <w:r>
-        <w:t xml:space="preserve">da es interpretado por la unidad de control del procesador, de esta manera se </w:t>
-      </w:r>
-      <w:r>
-        <w:t>env</w:t>
-      </w:r>
-      <w:r>
-        <w:t>í</w:t>
-      </w:r>
-      <w:r>
-        <w:t>an señales de control que activan caminos por donde debe ir el flujo de información para que se haga una ejecución correcta de dicha instrucción.</w:t>
+        <w:t>da es interpretado por la unidad de control del procesador</w:t>
+      </w:r>
+      <w:r>
+        <w:t>. Para efectos de este desarrollo se utiliza para  identificar los tipos de instrucciones.</w:t>
       </w:r>
     </w:p>
     <w:p>
@@ -3530,7 +4036,7 @@
         <w:t xml:space="preserve">: </w:t>
       </w:r>
       <w:r>
-        <w:t>En esta etapa se utiliza la ALU del procesador, esto se hace con el propósito de realizar los c</w:t>
+        <w:t>En esta etapa se utiliza la ALU, esto se hace con el propósito de realizar los c</w:t>
       </w:r>
       <w:r>
         <w:t>á</w:t>
@@ -3562,6 +4068,9 @@
       <w:r>
         <w:t>Etapa que se utiliza para aquellas instrucciones que tienen acceso a la memoria, en MIPS esas instrucciones pueden ser “sw” o “lw”. En la memoria se pueden realizar tanto escritura de valores de registro como lectura de estos.</w:t>
       </w:r>
+      <w:r>
+        <w:t xml:space="preserve"> Para el caso de este desarrollo la escritura y lectura se realiza sobre el registro “$sp”, el cual está representado como un arreglo.</w:t>
+      </w:r>
     </w:p>
     <w:p>
       <w:pPr>
@@ -3570,25 +4079,6 @@
           <w:ilvl w:val="0"/>
           <w:numId w:val="24"/>
         </w:numPr>
-      </w:pPr>
-      <w:r>
-        <w:rPr>
-          <w:b/>
-        </w:rPr>
-        <w:t>Write back (WB)</w:t>
-      </w:r>
-      <w:r>
-        <w:t>: E</w:t>
-      </w:r>
-      <w:r>
-        <w:t>tapa que se utiliza cuando es necesario realizar una escritura de un valor en un registro</w:t>
-      </w:r>
-      <w:r>
-        <w:t>, un ejemplo de esto es la instrucción addi, que realiza una escritura en su registro rt.</w:t>
-      </w:r>
-    </w:p>
-    <w:p>
-      <w:pPr>
         <w:sectPr>
           <w:type w:val="oddPage"/>
           <w:pgSz w:w="12240" w:h="15840"/>
@@ -3598,6 +4088,21 @@
         </w:sectPr>
       </w:pPr>
       <w:r>
+        <w:rPr>
+          <w:b/>
+        </w:rPr>
+        <w:t>Write back (WB)</w:t>
+      </w:r>
+      <w:r>
+        <w:t>: E</w:t>
+      </w:r>
+      <w:r>
+        <w:t>tapa que se utiliza cuando es necesario realizar una escritura de un valor en un registro</w:t>
+      </w:r>
+      <w:r>
+        <w:t>, un ejemplo de esto es la instrucción addi, que realiza una escritura en su registro rt.</w:t>
+      </w:r>
+      <w:r>
         <w:br w:type="page"/>
       </w:r>
     </w:p>
@@ -3605,132 +4110,163 @@
       <w:pPr>
         <w:pStyle w:val="Ttulo1"/>
       </w:pPr>
-      <w:bookmarkStart w:id="18" w:name="_Ref481365847"/>
-      <w:bookmarkStart w:id="19" w:name="_Toc530771482"/>
+      <w:bookmarkStart w:id="25" w:name="_Ref481365847"/>
+      <w:bookmarkStart w:id="26" w:name="_Toc533277867"/>
       <w:r>
         <w:lastRenderedPageBreak/>
         <w:t>Desarrollo</w:t>
       </w:r>
-      <w:bookmarkEnd w:id="13"/>
-      <w:bookmarkEnd w:id="18"/>
-      <w:bookmarkEnd w:id="19"/>
+      <w:bookmarkEnd w:id="12"/>
+      <w:bookmarkEnd w:id="25"/>
+      <w:bookmarkEnd w:id="26"/>
     </w:p>
     <w:p>
       <w:r>
         <w:t>Para abordar la creación de este programa se ha decidido realizar una división en sub-problemas.</w:t>
       </w:r>
       <w:r>
-        <w:t xml:space="preserve"> La política que se ha usado para los Branch ha sido la de “NOT TAKEN”.</w:t>
+        <w:t xml:space="preserve"> </w:t>
       </w:r>
     </w:p>
     <w:p>
-      <w:pPr>
-        <w:pStyle w:val="Ttulo2"/>
-      </w:pPr>
-      <w:bookmarkStart w:id="20" w:name="_Toc530771483"/>
-      <w:r>
-        <w:t>Leer instrucciones del archivo de texto</w:t>
-      </w:r>
-      <w:bookmarkEnd w:id="20"/>
+      <w:r>
+        <w:t>La política que se ha usado para los Branch ha sido la de “NOT TAKEN”.</w:t>
+      </w:r>
     </w:p>
     <w:p>
       <w:pPr>
-        <w:ind w:firstLine="0"/>
-      </w:pPr>
-      <w:r>
-        <w:t>Lo primero que se debe realizar para abordar este problema es el la lectura del archivo de texto que contiene la instrucciones MIPS. A través de la funci</w:t>
-      </w:r>
-      <w:r>
-        <w:t>ó</w:t>
-      </w:r>
-      <w:r>
-        <w:t>n llamada “</w:t>
-      </w:r>
-      <w:r>
-        <w:t>cargarPrograma</w:t>
-      </w:r>
-      <w:r>
-        <w:t>” se lee el texto, luego se retorna a través de la estructura “Program</w:t>
-      </w:r>
-      <w:r>
-        <w:t>a</w:t>
-      </w:r>
-      <w:r>
-        <w:t>”</w:t>
-      </w:r>
-      <w:r>
-        <w:t>, luego, a través de la funcion “cargarProgramaMemoria” se llena una lista enlazada con estructuras del tipo instrucción, lase cuales poseen un nombre, los registros asociados, y valores necesarios para realizar operaciones de forwarding.</w:t>
-      </w:r>
+        <w:pStyle w:val="Ttulo2"/>
+      </w:pPr>
+      <w:bookmarkStart w:id="27" w:name="_Toc533277868"/>
+      <w:r>
+        <w:t>Leer instrucciones del archivo de texto</w:t>
+      </w:r>
+      <w:bookmarkEnd w:id="27"/>
     </w:p>
     <w:p>
       <w:pPr>
-        <w:pStyle w:val="Ttulo2"/>
-      </w:pPr>
-      <w:bookmarkStart w:id="21" w:name="_Toc530771484"/>
-      <w:r>
-        <w:t>Iniciar Registros</w:t>
-      </w:r>
-      <w:bookmarkEnd w:id="21"/>
+        <w:ind w:firstLine="0"/>
+      </w:pPr>
+      <w:r>
+        <w:t>Lo primero que se debe realizar para abordar este problema es el la lectura del archivo de texto que contiene la instrucciones MIPS. A través de la funci</w:t>
+      </w:r>
+      <w:r>
+        <w:t>ó</w:t>
+      </w:r>
+      <w:r>
+        <w:t>n llamada “</w:t>
+      </w:r>
+      <w:r>
+        <w:t>cargarPrograma</w:t>
+      </w:r>
+      <w:r>
+        <w:t>” se lee el texto, luego se retorna a través de la estructura “Program</w:t>
+      </w:r>
+      <w:r>
+        <w:t>a</w:t>
+      </w:r>
+      <w:r>
+        <w:t>”</w:t>
+      </w:r>
+      <w:r>
+        <w:t xml:space="preserve">, </w:t>
+      </w:r>
+      <w:r>
+        <w:t>a continuación</w:t>
+      </w:r>
+      <w:r>
+        <w:t>, a través de la funci</w:t>
+      </w:r>
+      <w:r>
+        <w:t>ó</w:t>
+      </w:r>
+      <w:r>
+        <w:t>n “cargarProgramaMemoria”</w:t>
+      </w:r>
+      <w:r>
+        <w:t>,</w:t>
+      </w:r>
+      <w:r>
+        <w:t xml:space="preserve"> se llena una lista enlazada con estructuras del tipo instrucción, las</w:t>
+      </w:r>
+      <w:r>
+        <w:t xml:space="preserve"> </w:t>
+      </w:r>
+      <w:r>
+        <w:t>cuales poseen un nombre, los registros asociados, y valores necesarios para realizar operaciones de forwarding.</w:t>
+      </w:r>
     </w:p>
     <w:p>
-      <w:r>
-        <w:t>Se crea una estructura que contiene el nombre, valor y n</w:t>
-      </w:r>
-      <w:r>
-        <w:t>ú</w:t>
-      </w:r>
-      <w:r>
-        <w:t xml:space="preserve">mero de cada registro, y estos se inician en una lista enlazada y con un valor inicial de 0. Esto se hace </w:t>
-      </w:r>
-      <w:r>
-        <w:t>con el propósito de realizar las operaciones pertinentes entre estos</w:t>
-      </w:r>
-      <w:r>
-        <w:t>,</w:t>
-      </w:r>
-      <w:r>
-        <w:t xml:space="preserve"> las cuales están guiadas por los tipos de instrucciones.</w:t>
-      </w:r>
+      <w:pPr>
+        <w:pStyle w:val="Ttulo2"/>
+      </w:pPr>
+      <w:bookmarkStart w:id="28" w:name="_Toc533277869"/>
+      <w:r>
+        <w:t>Iniciar Registros</w:t>
+      </w:r>
+      <w:bookmarkEnd w:id="28"/>
     </w:p>
     <w:p>
-      <w:pPr>
-        <w:pStyle w:val="Ttulo2"/>
-      </w:pPr>
-      <w:r>
-        <w:t>SIMULACION DEL PIPELINE</w:t>
+      <w:r>
+        <w:t>Se crea una estructura que contiene el nombre, valor y n</w:t>
+      </w:r>
+      <w:r>
+        <w:t>ú</w:t>
+      </w:r>
+      <w:r>
+        <w:t xml:space="preserve">mero de cada registro, y estos se inician en una lista enlazada y con un valor inicial de 0. Esto se hace </w:t>
+      </w:r>
+      <w:r>
+        <w:t>con el propósito de realizar las operaciones pertinentes entre estos</w:t>
+      </w:r>
+      <w:r>
+        <w:t>,</w:t>
+      </w:r>
+      <w:r>
+        <w:t xml:space="preserve"> las cuales están guiadas por los tipos de instrucciones.</w:t>
       </w:r>
     </w:p>
     <w:p>
       <w:pPr>
-        <w:ind w:firstLine="0"/>
-      </w:pPr>
-      <w:r>
-        <w:t xml:space="preserve">Una vez se tenga el texto cargado en memoria se procede a realizar la simulación del </w:t>
-      </w:r>
-      <w:r>
-        <w:t>pipeline</w:t>
-      </w:r>
-      <w:r>
-        <w:t>, donde p</w:t>
-      </w:r>
-      <w:r>
-        <w:t>rimero</w:t>
-      </w:r>
-      <w:r>
-        <w:t>,</w:t>
-      </w:r>
-      <w:r>
-        <w:t xml:space="preserve"> </w:t>
-      </w:r>
-      <w:r>
-        <w:t>se crea un arreglo de instrucciones el cual hace  de contenedor y permite que en cada “ciclo de reloj” se ejecuten más de una instrucción. Estos ciclos del reloj están representados por iteraciones dentro de un ciclo while.</w:t>
-      </w:r>
+        <w:pStyle w:val="Ttulo2"/>
+      </w:pPr>
+      <w:bookmarkStart w:id="29" w:name="_Toc533277870"/>
+      <w:r>
+        <w:t>SIMULACION DEL PIPELINE</w:t>
+      </w:r>
+      <w:bookmarkEnd w:id="29"/>
     </w:p>
     <w:p>
       <w:pPr>
         <w:ind w:firstLine="0"/>
       </w:pPr>
       <w:r>
+        <w:t xml:space="preserve">Una vez se tenga el texto cargado en memoria se procede a realizar la simulación del </w:t>
+      </w:r>
+      <w:r>
+        <w:t>pipeline</w:t>
+      </w:r>
+      <w:r>
+        <w:t>, donde p</w:t>
+      </w:r>
+      <w:r>
+        <w:t>rimero</w:t>
+      </w:r>
+      <w:r>
+        <w:t>,</w:t>
+      </w:r>
+      <w:r>
+        <w:t xml:space="preserve"> </w:t>
+      </w:r>
+      <w:r>
+        <w:t>se crea un arreglo de instrucciones el cual hace  de contenedor y permite que en cada “ciclo de reloj” se ejecuten más de una instrucción. Estos ciclos del reloj están representados por iteraciones dentro de un ciclo while.</w:t>
+      </w:r>
+    </w:p>
+    <w:p>
+      <w:pPr>
+        <w:ind w:firstLine="0"/>
+      </w:pPr>
+      <w:r>
         <w:t>Las etapas descritas a continuación son ejecutadas dentro de una función llamada “</w:t>
       </w:r>
       <w:r>
@@ -3740,10 +4276,34 @@
         <w:t xml:space="preserve">”, </w:t>
       </w:r>
       <w:r>
-        <w:t xml:space="preserve">la cual de forma iterativa va desplazando a tráves del arreglo las instrucciones que va llamando a </w:t>
-      </w:r>
-      <w:r>
-        <w:t>través de la funcion “instructionFetch”.</w:t>
+        <w:t>la cual</w:t>
+      </w:r>
+      <w:r>
+        <w:t>,</w:t>
+      </w:r>
+      <w:r>
+        <w:t xml:space="preserve"> de forma iterativa va desplazando a tr</w:t>
+      </w:r>
+      <w:r>
+        <w:t>a</w:t>
+      </w:r>
+      <w:r>
+        <w:t>v</w:t>
+      </w:r>
+      <w:r>
+        <w:t>é</w:t>
+      </w:r>
+      <w:r>
+        <w:t xml:space="preserve">s del arreglo las instrucciones que va llamando a </w:t>
+      </w:r>
+      <w:r>
+        <w:t>través de la funci</w:t>
+      </w:r>
+      <w:r>
+        <w:t>ó</w:t>
+      </w:r>
+      <w:r>
+        <w:t>n “instructionFetch”.</w:t>
       </w:r>
       <w:r>
         <w:t xml:space="preserve"> </w:t>
@@ -3766,28 +4326,34 @@
         <w:t>S</w:t>
       </w:r>
       <w:r>
-        <w:t>e va en busca de una l</w:t>
-      </w:r>
-      <w:r>
-        <w:t>í</w:t>
-      </w:r>
-      <w:r>
-        <w:t>nea de instrucción que está almacenada en la estructura “Program”, esta l</w:t>
-      </w:r>
-      <w:r>
-        <w:t>í</w:t>
-      </w:r>
-      <w:r>
-        <w:t>nea de texto se le es pasada a una función llamada “makeLine”, la cual retorna un</w:t>
-      </w:r>
-      <w:r>
-        <w:t xml:space="preserve"> arreglo de strings con la información de la instrucción separada en el opcode y sus registros. Cada vez que una instrucción ingresa a la funci</w:t>
+        <w:t xml:space="preserve">e va en busca de una </w:t>
+      </w:r>
+      <w:r>
+        <w:t>nueva</w:t>
+      </w:r>
+      <w:r>
+        <w:t xml:space="preserve"> instrucción que está almacenada </w:t>
+      </w:r>
+      <w:r>
+        <w:t>en la lista enlazada de instrucciones, esta funci</w:t>
       </w:r>
       <w:r>
         <w:t>ó</w:t>
       </w:r>
       <w:r>
-        <w:t>n “makeLine”, se suma el contador de IF en “ControlSignal” en una unidad.</w:t>
+        <w:t>n re</w:t>
+      </w:r>
+      <w:r>
+        <w:t>cibe</w:t>
+      </w:r>
+      <w:r>
+        <w:t xml:space="preserve"> como par</w:t>
+      </w:r>
+      <w:r>
+        <w:t>á</w:t>
+      </w:r>
+      <w:r>
+        <w:t>metro la dirección de la instrucción para que soporte saltos a través de jumps o branch’s.</w:t>
       </w:r>
     </w:p>
     <w:p>
@@ -3798,19 +4364,14 @@
         <w:rPr>
           <w:b/>
         </w:rPr>
+        <w:lastRenderedPageBreak/>
         <w:t>Instruction decode (ID):</w:t>
       </w:r>
       <w:r>
-        <w:t xml:space="preserve"> En esta etapa se utiliza el retorno de</w:t>
-      </w:r>
-      <w:bookmarkStart w:id="22" w:name="_GoBack"/>
-      <w:bookmarkEnd w:id="22"/>
-      <w:r>
-        <w:t xml:space="preserve"> la función “makeLine” para a través de la función “instructionDecode” retornar una estructura del tipo </w:t>
-      </w:r>
-      <w:r>
-        <w:lastRenderedPageBreak/>
-        <w:t>“Instruction”, la cual contiene los registros de la instrucción, el opcode y su valor inmediato. Esto se realiza para poder tener mejor acceso a cada instrucción y para llevar de esta manera un mejor seguimiento de cada una. Cada vez que una instrucción ingresa a la función “instructionDecode” se suma el contador de ID en “ControlSignal” en una unidad.</w:t>
+        <w:t xml:space="preserve"> </w:t>
+      </w:r>
+      <w:r>
+        <w:t>Se utiliza el campo “op” de la estructura instrucción para definir el tipo al cual pertenece, y de esta manera poder guiar los comportamientos de esta instrucción en las siguientes etapas.</w:t>
       </w:r>
     </w:p>
     <w:p>
@@ -3821,156 +4382,187 @@
         <w:rPr>
           <w:b/>
         </w:rPr>
-        <w:t>Execute, MEM y WB</w:t>
-      </w:r>
-      <w:r>
-        <w:t>: Est</w:t>
-      </w:r>
-      <w:r>
-        <w:t>os</w:t>
-      </w:r>
-      <w:r>
-        <w:t xml:space="preserve"> proceso</w:t>
-      </w:r>
-      <w:r>
-        <w:t>s</w:t>
-      </w:r>
-      <w:r>
-        <w:t xml:space="preserve"> se realiza</w:t>
-      </w:r>
-      <w:r>
-        <w:t>n</w:t>
-      </w:r>
-      <w:r>
-        <w:t xml:space="preserve"> en la funci</w:t>
-      </w:r>
-      <w:r>
-        <w:t>ó</w:t>
-      </w:r>
-      <w:r>
-        <w:t>n llamada “executeInstruction</w:t>
-      </w:r>
-      <w:r>
-        <w:t>” debido a que estos dos últimos no son obligatorios como s</w:t>
-      </w:r>
-      <w:r>
-        <w:t>í</w:t>
-      </w:r>
-      <w:r>
-        <w:t xml:space="preserve"> lo eran los anteriores. Se utiliza el retorno de la etapa de ID, y cada vez que una instrucción ingresa a esta funci</w:t>
-      </w:r>
-      <w:r>
-        <w:t>ó</w:t>
-      </w:r>
-      <w:r>
-        <w:t>n se le suma al EX en “ControlSignal” una unidad. Tamb</w:t>
-      </w:r>
-      <w:r>
-        <w:t>ié</w:t>
-      </w:r>
-      <w:r>
-        <w:t xml:space="preserve">n aquí se verifica el opcode de la instrucción para sumar o no al MEM o al WB en “ControlSignal” una unidad. </w:t>
+        <w:t>Execute</w:t>
+      </w:r>
+      <w:r>
+        <w:rPr>
+          <w:b/>
+        </w:rPr>
+        <w:t xml:space="preserve"> instruction(EX): </w:t>
+      </w:r>
+      <w:r>
+        <w:t>En esta etapa se hace uso de la “ALU” para realizar las operación aritméticas necesarias para cada instrucción. Es en esta etapa en donde se decide si utilizar el valor de los registros o el uso de un valor de forwarding.</w:t>
       </w:r>
     </w:p>
     <w:p>
       <w:pPr>
-        <w:pStyle w:val="Ttulo2"/>
-      </w:pPr>
-      <w:bookmarkStart w:id="23" w:name="_Toc530771486"/>
-      <w:r>
-        <w:t>TICTACTOE</w:t>
-      </w:r>
-      <w:bookmarkEnd w:id="23"/>
+        <w:ind w:firstLine="0"/>
+      </w:pPr>
+      <w:r>
+        <w:rPr>
+          <w:b/>
+        </w:rPr>
+        <w:t>Memory Access(MEM):</w:t>
+      </w:r>
+      <w:r>
+        <w:t xml:space="preserve"> En esta etapa hace uso de las instrucciones “load” y “store”, las cuales ingresan a memoria (representada por un arreglo) con el propósito de cargar o escribir un dato respectivamente.</w:t>
+      </w:r>
     </w:p>
     <w:p>
-      <w:r>
-        <w:t>El “TicTacToe” se hace de forma separada al Datapath pero utilizando las estructuras que ya estaban definidas para el manejo de las instrucciones y registros.</w:t>
+      <w:pPr>
+        <w:ind w:firstLine="0"/>
+        <w:rPr>
+          <w:b/>
+        </w:rPr>
+      </w:pPr>
+      <w:r>
+        <w:rPr>
+          <w:b/>
+        </w:rPr>
+        <w:t xml:space="preserve">Write back (WB): </w:t>
+      </w:r>
+      <w:r>
+        <w:t xml:space="preserve">En </w:t>
+      </w:r>
+      <w:r>
+        <w:t>la estructura instrucción existe un campo el cual almacena el resultado de la etapa EX, y es aquí en el WB donde ese resultado es escrito en el registro de destino.</w:t>
       </w:r>
     </w:p>
     <w:p>
-      <w:r>
-        <w:t>Para este sub-problema se utilizan los registros que han sido inicializados, esto se hace para poder asignar correctamente los valores presentados en las dos primeras l</w:t>
-      </w:r>
-      <w:r>
-        <w:t>í</w:t>
-      </w:r>
-      <w:r>
-        <w:t>neas de cada archivo de texto a los jugadores</w:t>
-      </w:r>
-      <w:r>
-        <w:t>, y además para utilizar estos mismos valores en las jugadas realizadas con las instrucciones “sw”, “addi” y “subi”.</w:t>
-      </w:r>
+      <w:pPr>
+        <w:pStyle w:val="Ttulo3"/>
+      </w:pPr>
+      <w:bookmarkStart w:id="30" w:name="_Toc533277871"/>
+      <w:r>
+        <w:t>Riesgos de datos.</w:t>
+      </w:r>
+      <w:bookmarkEnd w:id="30"/>
     </w:p>
     <w:p>
       <w:r>
-        <w:t>Para los archivos de texto que contienen instrucciones del tipo “sw” y por lo tanto asignación de memoria, se utiliza el valor inmediato de esta para asignar la memoria del tablero</w:t>
-      </w:r>
-      <w:r>
-        <w:t>.</w:t>
+        <w:t>Para poder ejecutar correctamente el pipeline,</w:t>
+      </w:r>
+      <w:r>
+        <w:t xml:space="preserve"> se hace </w:t>
+      </w:r>
+      <w:r>
+        <w:t xml:space="preserve">una </w:t>
+      </w:r>
+      <w:r>
+        <w:t xml:space="preserve">búsqueda a los riesgos de datos presentes en la ejecución del programa, </w:t>
+      </w:r>
+      <w:r>
+        <w:t xml:space="preserve">y </w:t>
+      </w:r>
+      <w:r>
+        <w:t>para poder encontrarlos se hace uso de f</w:t>
+      </w:r>
+      <w:r>
+        <w:t>ó</w:t>
+      </w:r>
+      <w:r>
+        <w:t xml:space="preserve">rmulas las cuales comprueban ciclo por ciclo si existe o no un riesgo de datos. Cuando el programa detecta un riesgo de datos, </w:t>
+      </w:r>
+      <w:r>
+        <w:t>se</w:t>
+      </w:r>
+      <w:r>
+        <w:t xml:space="preserve"> entrega el resultado de </w:t>
+      </w:r>
+      <w:r>
+        <w:t>la instruci</w:t>
+      </w:r>
+      <w:r>
+        <w:t>ó</w:t>
+      </w:r>
+      <w:r>
+        <w:t>n que está siendo ejecutada a la</w:t>
+      </w:r>
+      <w:r>
+        <w:t xml:space="preserve"> que necesite dicho valor, y a esta </w:t>
+      </w:r>
+      <w:r>
+        <w:t>ú</w:t>
+      </w:r>
+      <w:r>
+        <w:t>ltima se le asigna un estado el cual indica que en vez de util</w:t>
+      </w:r>
+      <w:r>
+        <w:t>i</w:t>
+      </w:r>
+      <w:r>
+        <w:t xml:space="preserve">zar el valor de los registros que posea, utilice el valor que </w:t>
+      </w:r>
+      <w:r>
+        <w:t xml:space="preserve">se </w:t>
+      </w:r>
+      <w:r>
+        <w:t>le ha entregado.</w:t>
       </w:r>
     </w:p>
     <w:p>
-      <w:r>
-        <w:t>Para los jugadores se crea una estructura “Player” que contiene el s</w:t>
-      </w:r>
-      <w:r>
-        <w:t>í</w:t>
-      </w:r>
-      <w:r>
-        <w:t>mbolo asignado y el registro que lo representa.</w:t>
-      </w:r>
+      <w:pPr>
+        <w:pStyle w:val="Ttulo3"/>
+      </w:pPr>
+      <w:bookmarkStart w:id="31" w:name="_Toc533277872"/>
+      <w:r>
+        <w:t>Riesgos de control.</w:t>
+      </w:r>
+      <w:bookmarkEnd w:id="31"/>
     </w:p>
     <w:p>
       <w:r>
-        <w:t xml:space="preserve">Para que las jugadas sean realizadas alternadamente por cada jugador, se crean dos listas enlazadas con las instrucciones de cada uno, las cuales se separan utilizando como distinción los registros que </w:t>
-      </w:r>
-      <w:r>
-        <w:t xml:space="preserve">los </w:t>
-      </w:r>
-      <w:r>
-        <w:t>representan.</w:t>
+        <w:t>Para los riesgos de control y espec</w:t>
+      </w:r>
+      <w:r>
+        <w:t>í</w:t>
+      </w:r>
+      <w:r>
+        <w:t xml:space="preserve">ficamente para las operaciones “jump”, se hace una búsqueda en la etapa “ID” del pipeline, en la cual </w:t>
+      </w:r>
+      <w:r>
+        <w:t>es posible saber si se trata o no de un salto. Al tratarse de un salto, se ingresa una instrucción del tipo “NOP” a la etapa “ID”, se calcula la dirección de la siguiente instrucción y se hace ingreso de esta al pipeline por medio de la funci</w:t>
+      </w:r>
+      <w:r>
+        <w:t>ó</w:t>
+      </w:r>
+      <w:r>
+        <w:t>n instructionFetch</w:t>
+      </w:r>
+      <w:r>
+        <w:t>.</w:t>
       </w:r>
       <w:r>
         <w:t xml:space="preserve"> </w:t>
       </w:r>
       <w:r>
-        <w:t>Una vez las jugadas estén separadas para cada jugador, se comienzan a realizar las jugadas en el tablero, esto se hace a través de las instrucciones almacenadas en cada lista y de forma iterativa hasta que estas se acaben. Para cada instrucción se toma el registro rt, se busca el nombre de ese registro en la lista de registros para consultar el valor que tiene y de esta forma saber si corresponde al jugador 1 o al jugador 2 (esto se hace a través del valor asignado al registro)</w:t>
-      </w:r>
-      <w:r>
-        <w:t>.</w:t>
-      </w:r>
-      <w:r>
-        <w:t xml:space="preserve"> </w:t>
-      </w:r>
-      <w:r>
-        <w:t>D</w:t>
-      </w:r>
-      <w:r>
-        <w:t>ependiendo de</w:t>
-      </w:r>
-      <w:r>
-        <w:t>l</w:t>
-      </w:r>
-      <w:r>
-        <w:t xml:space="preserve"> jugador que coincida</w:t>
-      </w:r>
-      <w:r>
-        <w:t xml:space="preserve"> con la b</w:t>
+        <w:t>E</w:t>
+      </w:r>
+      <w:r>
+        <w:t>sto</w:t>
+      </w:r>
+      <w:r>
+        <w:t xml:space="preserve"> se realiza</w:t>
+      </w:r>
+      <w:r>
+        <w:t xml:space="preserve"> un ciclo después.</w:t>
+      </w:r>
+    </w:p>
+    <w:p>
+      <w:r>
+        <w:t>Si se trata de una instrucción del tipo “Branch”, se hace una b</w:t>
       </w:r>
       <w:r>
         <w:t>ú</w:t>
       </w:r>
       <w:r>
-        <w:t>squeda</w:t>
-      </w:r>
-      <w:r>
-        <w:t xml:space="preserve"> es que se marca el tablero con una X o</w:t>
-      </w:r>
-      <w:r>
-        <w:t xml:space="preserve"> </w:t>
-      </w:r>
-      <w:r>
-        <w:t>O, o si es una instrucción “subi”, se elimina una jugada.</w:t>
+        <w:t>squeda en la etapa de MEM del pipeline, ya que es en donde se decide si se realiza el salto o no. Si la condición de salto se cumple se utiliza la funci</w:t>
+      </w:r>
+      <w:r>
+        <w:t>ó</w:t>
+      </w:r>
+      <w:r>
+        <w:t>n “flush”, la cual reemplaza todas las instrucciones pertenecientes a las etapas de “ID”, “EX” y “MEM” por instrucciones “NOP”.</w:t>
       </w:r>
     </w:p>
     <w:p>
@@ -3997,71 +4589,224 @@
       <w:pPr>
         <w:pStyle w:val="Ttulo1"/>
       </w:pPr>
-      <w:bookmarkStart w:id="24" w:name="_Toc530771487"/>
-      <w:bookmarkStart w:id="25" w:name="_Ref481365851"/>
+      <w:bookmarkStart w:id="32" w:name="_Ref481365851"/>
+      <w:bookmarkStart w:id="33" w:name="_Toc533277873"/>
       <w:r>
         <w:lastRenderedPageBreak/>
         <w:t>Experimentos a realizar</w:t>
       </w:r>
-      <w:bookmarkEnd w:id="24"/>
+      <w:bookmarkEnd w:id="33"/>
     </w:p>
     <w:p/>
     <w:p>
       <w:pPr>
         <w:pStyle w:val="Ttulo2"/>
       </w:pPr>
-      <w:bookmarkStart w:id="26" w:name="_Toc530771488"/>
+      <w:bookmarkStart w:id="34" w:name="_Toc533277874"/>
       <w:r>
         <w:t>Resultados</w:t>
       </w:r>
-      <w:bookmarkEnd w:id="25"/>
-      <w:bookmarkEnd w:id="26"/>
+      <w:bookmarkEnd w:id="32"/>
+      <w:bookmarkEnd w:id="34"/>
     </w:p>
     <w:p>
       <w:r>
-        <w:t xml:space="preserve">Con propósitos de </w:t>
-      </w:r>
-      <w:r>
         <w:rPr>
-          <w:lang w:val="es-ES"/>
+          <w:noProof/>
         </w:rPr>
-        <w:t>síntesis</w:t>
-      </w:r>
-      <w:r>
-        <w:t xml:space="preserve"> se muestran los resultados obtenidos para </w:t>
-      </w:r>
-      <w:r>
-        <w:t xml:space="preserve">las </w:t>
-      </w:r>
-      <w:r>
-        <w:t>instrucciones asociad</w:t>
-      </w:r>
-      <w:r>
-        <w:t>as</w:t>
-      </w:r>
-      <w:r>
-        <w:t xml:space="preserve"> a la jugada3.txt de los ejemplos otorgados en el enunciado</w:t>
-      </w:r>
-      <w:r>
-        <w:t>, esto debido a que en este archivo se contienen jugadas de todo tipo</w:t>
-      </w:r>
-      <w:r>
-        <w:t>.</w:t>
-      </w:r>
-    </w:p>
-    <w:p>
-      <w:pPr>
-        <w:keepNext/>
-      </w:pPr>
+        <mc:AlternateContent>
+          <mc:Choice Requires="wps">
+            <w:drawing>
+              <wp:anchor distT="0" distB="0" distL="114300" distR="114300" simplePos="0" relativeHeight="251668480" behindDoc="0" locked="0" layoutInCell="1" allowOverlap="1" wp14:anchorId="543BA46D" wp14:editId="0F1FD725">
+                <wp:simplePos x="0" y="0"/>
+                <wp:positionH relativeFrom="column">
+                  <wp:posOffset>563880</wp:posOffset>
+                </wp:positionH>
+                <wp:positionV relativeFrom="paragraph">
+                  <wp:posOffset>3283989</wp:posOffset>
+                </wp:positionV>
+                <wp:extent cx="4516120" cy="635"/>
+                <wp:effectExtent l="0" t="0" r="5080" b="12065"/>
+                <wp:wrapTopAndBottom/>
+                <wp:docPr id="4" name="Cuadro de texto 4"/>
+                <wp:cNvGraphicFramePr/>
+                <a:graphic xmlns:a="http://schemas.openxmlformats.org/drawingml/2006/main">
+                  <a:graphicData uri="http://schemas.microsoft.com/office/word/2010/wordprocessingShape">
+                    <wps:wsp>
+                      <wps:cNvSpPr txBox="1"/>
+                      <wps:spPr>
+                        <a:xfrm>
+                          <a:off x="0" y="0"/>
+                          <a:ext cx="4516120" cy="635"/>
+                        </a:xfrm>
+                        <a:prstGeom prst="rect">
+                          <a:avLst/>
+                        </a:prstGeom>
+                        <a:solidFill>
+                          <a:prstClr val="white"/>
+                        </a:solidFill>
+                        <a:ln>
+                          <a:noFill/>
+                        </a:ln>
+                      </wps:spPr>
+                      <wps:txbx>
+                        <w:txbxContent>
+                          <w:p>
+                            <w:pPr>
+                              <w:pStyle w:val="Descripcin"/>
+                              <w:rPr>
+                                <w:noProof/>
+                                <w:szCs w:val="22"/>
+                              </w:rPr>
+                            </w:pPr>
+                            <w:bookmarkStart w:id="35" w:name="_Toc533277879"/>
+                            <w:r>
+                              <w:t xml:space="preserve">Figura  </w:t>
+                            </w:r>
+                            <w:r>
+                              <w:fldChar w:fldCharType="begin"/>
+                            </w:r>
+                            <w:r>
+                              <w:instrText xml:space="preserve"> STYLEREF 1 \s </w:instrText>
+                            </w:r>
+                            <w:r>
+                              <w:fldChar w:fldCharType="separate"/>
+                            </w:r>
+                            <w:r>
+                              <w:rPr>
+                                <w:noProof/>
+                              </w:rPr>
+                              <w:t>4</w:t>
+                            </w:r>
+                            <w:r>
+                              <w:fldChar w:fldCharType="end"/>
+                            </w:r>
+                            <w:r>
+                              <w:t>.</w:t>
+                            </w:r>
+                            <w:r>
+                              <w:fldChar w:fldCharType="begin"/>
+                            </w:r>
+                            <w:r>
+                              <w:instrText xml:space="preserve"> SEQ Figura_ \* ARABIC \s 1 </w:instrText>
+                            </w:r>
+                            <w:r>
+                              <w:fldChar w:fldCharType="separate"/>
+                            </w:r>
+                            <w:r>
+                              <w:rPr>
+                                <w:noProof/>
+                              </w:rPr>
+                              <w:t>1</w:t>
+                            </w:r>
+                            <w:r>
+                              <w:fldChar w:fldCharType="end"/>
+                            </w:r>
+                            <w:r>
+                              <w:t xml:space="preserve"> Resultados.</w:t>
+                            </w:r>
+                            <w:bookmarkEnd w:id="35"/>
+                          </w:p>
+                        </w:txbxContent>
+                      </wps:txbx>
+                      <wps:bodyPr rot="0" spcFirstLastPara="0" vertOverflow="overflow" horzOverflow="overflow" vert="horz" wrap="square" lIns="0" tIns="0" rIns="0" bIns="0" numCol="1" spcCol="0" rtlCol="0" fromWordArt="0" anchor="t" anchorCtr="0" forceAA="0" compatLnSpc="1">
+                        <a:prstTxWarp prst="textNoShape">
+                          <a:avLst/>
+                        </a:prstTxWarp>
+                        <a:spAutoFit/>
+                      </wps:bodyPr>
+                    </wps:wsp>
+                  </a:graphicData>
+                </a:graphic>
+              </wp:anchor>
+            </w:drawing>
+          </mc:Choice>
+          <mc:Fallback>
+            <w:pict>
+              <v:shape w14:anchorId="543BA46D" id="Cuadro de texto 4" o:spid="_x0000_s1029" type="#_x0000_t202" style="position:absolute;left:0;text-align:left;margin-left:44.4pt;margin-top:258.6pt;width:355.6pt;height:.05pt;z-index:251668480;visibility:visible;mso-wrap-style:square;mso-wrap-distance-left:9pt;mso-wrap-distance-top:0;mso-wrap-distance-right:9pt;mso-wrap-distance-bottom:0;mso-position-horizontal:absolute;mso-position-horizontal-relative:text;mso-position-vertical:absolute;mso-position-vertical-relative:text;v-text-anchor:top" o:gfxdata="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" stroked="f">
+                <v:textbox style="mso-fit-shape-to-text:t" inset="0,0,0,0">
+                  <w:txbxContent>
+                    <w:p>
+                      <w:pPr>
+                        <w:pStyle w:val="Descripcin"/>
+                        <w:rPr>
+                          <w:noProof/>
+                          <w:szCs w:val="22"/>
+                        </w:rPr>
+                      </w:pPr>
+                      <w:bookmarkStart w:id="36" w:name="_Toc533277879"/>
+                      <w:r>
+                        <w:t xml:space="preserve">Figura  </w:t>
+                      </w:r>
+                      <w:r>
+                        <w:fldChar w:fldCharType="begin"/>
+                      </w:r>
+                      <w:r>
+                        <w:instrText xml:space="preserve"> STYLEREF 1 \s </w:instrText>
+                      </w:r>
+                      <w:r>
+                        <w:fldChar w:fldCharType="separate"/>
+                      </w:r>
+                      <w:r>
+                        <w:rPr>
+                          <w:noProof/>
+                        </w:rPr>
+                        <w:t>4</w:t>
+                      </w:r>
+                      <w:r>
+                        <w:fldChar w:fldCharType="end"/>
+                      </w:r>
+                      <w:r>
+                        <w:t>.</w:t>
+                      </w:r>
+                      <w:r>
+                        <w:fldChar w:fldCharType="begin"/>
+                      </w:r>
+                      <w:r>
+                        <w:instrText xml:space="preserve"> SEQ Figura_ \* ARABIC \s 1 </w:instrText>
+                      </w:r>
+                      <w:r>
+                        <w:fldChar w:fldCharType="separate"/>
+                      </w:r>
+                      <w:r>
+                        <w:rPr>
+                          <w:noProof/>
+                        </w:rPr>
+                        <w:t>1</w:t>
+                      </w:r>
+                      <w:r>
+                        <w:fldChar w:fldCharType="end"/>
+                      </w:r>
+                      <w:r>
+                        <w:t xml:space="preserve"> Resultados.</w:t>
+                      </w:r>
+                      <w:bookmarkEnd w:id="36"/>
+                    </w:p>
+                  </w:txbxContent>
+                </v:textbox>
+                <w10:wrap type="topAndBottom"/>
+              </v:shape>
+            </w:pict>
+          </mc:Fallback>
+        </mc:AlternateContent>
+      </w:r>
       <w:r>
         <w:rPr>
           <w:noProof/>
         </w:rPr>
         <w:drawing>
-          <wp:inline distT="0" distB="0" distL="0" distR="0">
-            <wp:extent cx="4293748" cy="2743200"/>
-            <wp:effectExtent l="0" t="0" r="0" b="0"/>
-            <wp:docPr id="7" name="Imagen 7"/>
+          <wp:anchor distT="0" distB="0" distL="114300" distR="114300" simplePos="0" relativeHeight="251666432" behindDoc="0" locked="0" layoutInCell="1" allowOverlap="1">
+            <wp:simplePos x="0" y="0"/>
+            <wp:positionH relativeFrom="column">
+              <wp:posOffset>564053</wp:posOffset>
+            </wp:positionH>
+            <wp:positionV relativeFrom="paragraph">
+              <wp:posOffset>603885</wp:posOffset>
+            </wp:positionV>
+            <wp:extent cx="4516120" cy="2595245"/>
+            <wp:effectExtent l="0" t="0" r="5080" b="0"/>
+            <wp:wrapTopAndBottom/>
+            <wp:docPr id="2" name="Imagen 2"/>
             <wp:cNvGraphicFramePr>
               <a:graphicFrameLocks xmlns:a="http://schemas.openxmlformats.org/drawingml/2006/main" noChangeAspect="1"/>
             </wp:cNvGraphicFramePr>
@@ -4069,96 +4814,7 @@
               <a:graphicData uri="http://schemas.openxmlformats.org/drawingml/2006/picture">
                 <pic:pic xmlns:pic="http://schemas.openxmlformats.org/drawingml/2006/picture">
                   <pic:nvPicPr>
-                    <pic:cNvPr id="7" name="Captura de pantalla 2018-11-23 a la(s) 16.07.32.png"/>
-                    <pic:cNvPicPr/>
-                  </pic:nvPicPr>
-                  <pic:blipFill>
-                    <a:blip r:embed="rId15">
-                      <a:extLst>
-                        <a:ext uri="{28A0092B-C50C-407E-A947-70E740481C1C}">
-                          <a14:useLocalDpi xmlns:a14="http://schemas.microsoft.com/office/drawing/2010/main" val="0"/>
-                        </a:ext>
-                      </a:extLst>
-                    </a:blip>
-                    <a:stretch>
-                      <a:fillRect/>
-                    </a:stretch>
-                  </pic:blipFill>
-                  <pic:spPr>
-                    <a:xfrm>
-                      <a:off x="0" y="0"/>
-                      <a:ext cx="4315846" cy="2757318"/>
-                    </a:xfrm>
-                    <a:prstGeom prst="rect">
-                      <a:avLst/>
-                    </a:prstGeom>
-                  </pic:spPr>
-                </pic:pic>
-              </a:graphicData>
-            </a:graphic>
-          </wp:inline>
-        </w:drawing>
-      </w:r>
-    </w:p>
-    <w:p>
-      <w:pPr>
-        <w:pStyle w:val="Descripcin"/>
-      </w:pPr>
-      <w:bookmarkStart w:id="27" w:name="_Toc530769284"/>
-      <w:r>
-        <w:t xml:space="preserve">Figura  </w:t>
-      </w:r>
-      <w:fldSimple w:instr=" STYLEREF 1 \s ">
-        <w:r>
-          <w:rPr>
-            <w:noProof/>
-          </w:rPr>
-          <w:t>4</w:t>
-        </w:r>
-      </w:fldSimple>
-      <w:r>
-        <w:t>.</w:t>
-      </w:r>
-      <w:fldSimple w:instr=" SEQ Figura_ \* ARABIC \s 1 ">
-        <w:r>
-          <w:rPr>
-            <w:noProof/>
-          </w:rPr>
-          <w:t>1</w:t>
-        </w:r>
-      </w:fldSimple>
-      <w:r>
-        <w:t xml:space="preserve"> Conjunto de instrucciones asociad</w:t>
-      </w:r>
-      <w:r>
-        <w:t>a</w:t>
-      </w:r>
-      <w:r>
-        <w:t>s a la jugada 3</w:t>
-      </w:r>
-      <w:bookmarkEnd w:id="27"/>
-    </w:p>
-    <w:p>
-      <w:pPr>
-        <w:keepNext/>
-      </w:pPr>
-      <w:r>
-        <w:rPr>
-          <w:noProof/>
-        </w:rPr>
-        <w:drawing>
-          <wp:inline distT="0" distB="0" distL="0" distR="0">
-            <wp:extent cx="4285673" cy="1480997"/>
-            <wp:effectExtent l="0" t="0" r="0" b="5080"/>
-            <wp:docPr id="6" name="Imagen 6"/>
-            <wp:cNvGraphicFramePr>
-              <a:graphicFrameLocks xmlns:a="http://schemas.openxmlformats.org/drawingml/2006/main" noChangeAspect="1"/>
-            </wp:cNvGraphicFramePr>
-            <a:graphic xmlns:a="http://schemas.openxmlformats.org/drawingml/2006/main">
-              <a:graphicData uri="http://schemas.openxmlformats.org/drawingml/2006/picture">
-                <pic:pic xmlns:pic="http://schemas.openxmlformats.org/drawingml/2006/picture">
-                  <pic:nvPicPr>
-                    <pic:cNvPr id="6" name="Captura de pantalla 2018-11-23 a la(s) 15.51.32.png"/>
+                    <pic:cNvPr id="2" name="Captura de pantalla 2018-12-22 a la(s) 17.34.36.png"/>
                     <pic:cNvPicPr/>
                   </pic:nvPicPr>
                   <pic:blipFill>
@@ -4176,7 +4832,7 @@
                   <pic:spPr>
                     <a:xfrm>
                       <a:off x="0" y="0"/>
-                      <a:ext cx="4297044" cy="1484926"/>
+                      <a:ext cx="4516120" cy="2595245"/>
                     </a:xfrm>
                     <a:prstGeom prst="rect">
                       <a:avLst/>
@@ -4185,55 +4841,57 @@
                 </pic:pic>
               </a:graphicData>
             </a:graphic>
-          </wp:inline>
+            <wp14:sizeRelH relativeFrom="page">
+              <wp14:pctWidth>0</wp14:pctWidth>
+            </wp14:sizeRelH>
+            <wp14:sizeRelV relativeFrom="page">
+              <wp14:pctHeight>0</wp14:pctHeight>
+            </wp14:sizeRelV>
+          </wp:anchor>
         </w:drawing>
+      </w:r>
+      <w:r>
+        <w:t>Se ha</w:t>
+      </w:r>
+      <w:r>
+        <w:t>n</w:t>
+      </w:r>
+      <w:r>
+        <w:t xml:space="preserve"> realizado pruebas con los archivos que han sido facilitados a través de google classroom</w:t>
+      </w:r>
+      <w:r>
+        <w:t>, los cuales han podido ser ejecutados con normalidad. Con propósito de ejemplo se muestran los valores obtenidos luego de la ejecución.</w:t>
       </w:r>
     </w:p>
     <w:p>
-      <w:pPr>
-        <w:pStyle w:val="Descripcin"/>
-      </w:pPr>
-      <w:bookmarkStart w:id="28" w:name="_Toc530769285"/>
-      <w:r>
-        <w:t xml:space="preserve">Figura  </w:t>
-      </w:r>
-      <w:fldSimple w:instr=" STYLEREF 1 \s ">
-        <w:r>
-          <w:rPr>
-            <w:noProof/>
-          </w:rPr>
-          <w:t>4</w:t>
-        </w:r>
-      </w:fldSimple>
+      <w:r>
+        <w:t>También se han hecho pruebas con m</w:t>
+      </w:r>
+      <w:r>
+        <w:t>ú</w:t>
+      </w:r>
+      <w:r>
+        <w:t>ltiples instrucciones las cuales presentan riesgos de datos entre ellas, estas ejecuciones han sido comparadas con las respuestas obtenidas por un simulador de MIPS (Mars4_5)</w:t>
+      </w:r>
       <w:r>
         <w:t>.</w:t>
       </w:r>
-      <w:fldSimple w:instr=" SEQ Figura_ \* ARABIC \s 1 ">
-        <w:r>
-          <w:rPr>
-            <w:noProof/>
-          </w:rPr>
-          <w:t>2</w:t>
-        </w:r>
-      </w:fldSimple>
-      <w:r>
-        <w:t xml:space="preserve"> Prueba con jugada3.txt</w:t>
-      </w:r>
-      <w:bookmarkEnd w:id="28"/>
+      <w:r>
+        <w:t xml:space="preserve"> Con este propósito se han usado instrucciones tipo “load”, tipo “jump” (jal, jr y j), todos los branch propuestos (beq, bne, blt, bgt), además de aquellas más estándar como lo son las tipo R e I.</w:t>
+      </w:r>
     </w:p>
     <w:p>
       <w:pPr>
         <w:pStyle w:val="Ttulo2"/>
       </w:pPr>
-      <w:bookmarkStart w:id="29" w:name="_Toc530771489"/>
-      <w:r>
-        <w:lastRenderedPageBreak/>
+      <w:bookmarkStart w:id="37" w:name="_Toc533277875"/>
+      <w:r>
         <w:t>Análisis</w:t>
       </w:r>
       <w:r>
         <w:t xml:space="preserve"> de resultados</w:t>
       </w:r>
-      <w:bookmarkEnd w:id="29"/>
+      <w:bookmarkEnd w:id="37"/>
     </w:p>
     <w:p>
       <w:r>
@@ -4252,70 +4910,156 @@
         <w:t xml:space="preserve"> (ver figura 4.1),</w:t>
       </w:r>
       <w:r>
-        <w:t xml:space="preserve"> se tienen 15 instrucciones de las cuales todas son del Tipo I, </w:t>
-      </w:r>
-      <w:r>
-        <w:t xml:space="preserve">y </w:t>
-      </w:r>
-      <w:r>
-        <w:t xml:space="preserve">de estas 15 existen </w:t>
-      </w:r>
-      <w:r>
-        <w:t xml:space="preserve">5 que son “sw”. </w:t>
+        <w:t xml:space="preserve"> se tienen </w:t>
+      </w:r>
+      <w:r>
+        <w:t>8 riesgos de datos</w:t>
+      </w:r>
+      <w:r>
+        <w:t>,</w:t>
+      </w:r>
+      <w:r>
+        <w:t xml:space="preserve"> y por lo tanto</w:t>
+      </w:r>
+      <w:r>
+        <w:t>,</w:t>
+      </w:r>
+      <w:r>
+        <w:t xml:space="preserve"> tamb</w:t>
+      </w:r>
+      <w:r>
+        <w:t>ié</w:t>
+      </w:r>
+      <w:r>
+        <w:t>n existen 8 s</w:t>
+      </w:r>
+      <w:r>
+        <w:t>o</w:t>
+      </w:r>
+      <w:r>
+        <w:t>luciones para estos. Si estos resultados son comparados directamente con aquellos propor</w:t>
+      </w:r>
+      <w:r>
+        <w:t>c</w:t>
+      </w:r>
+      <w:r>
+        <w:t>ionados como ejemplo</w:t>
+      </w:r>
+      <w:r>
+        <w:t>,</w:t>
+      </w:r>
+      <w:r>
+        <w:t xml:space="preserve"> se puede hacer notar que existe una diferencia en el riesgo número 7</w:t>
+      </w:r>
+      <w:r>
+        <w:t>.</w:t>
+      </w:r>
+      <w:r>
+        <w:t xml:space="preserve"> </w:t>
+      </w:r>
+      <w:r>
+        <w:t>H</w:t>
+      </w:r>
+      <w:r>
+        <w:t>aciendo un análisis de est</w:t>
+      </w:r>
+      <w:r>
+        <w:t>a diferencia</w:t>
+      </w:r>
+      <w:r>
+        <w:t xml:space="preserve"> se </w:t>
+      </w:r>
+      <w:r>
+        <w:t>deduce</w:t>
+      </w:r>
+      <w:r>
+        <w:t xml:space="preserve"> que este riesgo extra obtenido es producido por la </w:t>
+      </w:r>
+      <w:r>
+        <w:t>ú</w:t>
+      </w:r>
+      <w:r>
+        <w:t>ltima instrucción “lw” que entra en el pipeline</w:t>
+      </w:r>
+      <w:r>
+        <w:t>, la cual es eliminada con un “FLUSH”</w:t>
+      </w:r>
+      <w:r>
+        <w:t xml:space="preserve"> al </w:t>
+      </w:r>
+      <w:r>
+        <w:lastRenderedPageBreak/>
+        <w:t xml:space="preserve">momento que el último branch en ingresar es tomado, sin embargo, </w:t>
+      </w:r>
+      <w:r>
+        <w:t>como para el caso de este programa se</w:t>
+      </w:r>
+      <w:r>
+        <w:t xml:space="preserve"> realiza</w:t>
+      </w:r>
+      <w:r>
+        <w:t xml:space="preserve"> </w:t>
+      </w:r>
+      <w:r>
+        <w:t>la identificación de riesgos de datos para “lw” en la etapa del “ID” del pipeline, esta no alcanza a ser eliminada y es identificada como riesgo por el programa.</w:t>
+      </w:r>
+    </w:p>
+    <w:p/>
+    <w:p>
+      <w:r>
+        <w:br w:type="page"/>
       </w:r>
     </w:p>
     <w:p>
       <w:pPr>
-        <w:pStyle w:val="Prrafodelista"/>
-        <w:numPr>
-          <w:ilvl w:val="0"/>
-          <w:numId w:val="24"/>
-        </w:numPr>
-      </w:pPr>
-      <w:r>
-        <w:t xml:space="preserve">Teóricamente todas las instrucciones deben pasar por las 3 primeras etapas del procesador, por lo que la sumatoria de estas 3 debiese ser 15 para todas, lo cual </w:t>
-      </w:r>
-      <w:r>
-        <w:t>corresponde con lo mostrado en la imagen (figura 4.2)</w:t>
-      </w:r>
-      <w:r>
-        <w:t>.</w:t>
-      </w:r>
+        <w:ind w:firstLine="0"/>
+      </w:pPr>
     </w:p>
     <w:p>
       <w:pPr>
-        <w:pStyle w:val="Prrafodelista"/>
-        <w:numPr>
-          <w:ilvl w:val="0"/>
-          <w:numId w:val="24"/>
-        </w:numPr>
-      </w:pPr>
-      <w:r>
-        <w:t xml:space="preserve">Como se tienen 5 instrucciones “sw”, las cuales pasan por la etapa de MEM, la sumatoria de esta etapa debe ser 5, lo cual también se </w:t>
-      </w:r>
-      <w:r>
-        <w:t>corresponde</w:t>
-      </w:r>
-      <w:r>
-        <w:t>.</w:t>
-      </w:r>
+        <w:pStyle w:val="Ttulo1"/>
+      </w:pPr>
+      <w:bookmarkStart w:id="38" w:name="_Toc461798544"/>
+      <w:bookmarkStart w:id="39" w:name="_Ref481366298"/>
+      <w:bookmarkStart w:id="40" w:name="_Toc533277876"/>
+      <w:r>
+        <w:t>Conclusión</w:t>
+      </w:r>
+      <w:bookmarkEnd w:id="38"/>
+      <w:bookmarkEnd w:id="39"/>
+      <w:bookmarkEnd w:id="40"/>
     </w:p>
     <w:p>
       <w:pPr>
-        <w:pStyle w:val="Prrafodelista"/>
-        <w:numPr>
-          <w:ilvl w:val="0"/>
-          <w:numId w:val="24"/>
-        </w:numPr>
-      </w:pPr>
-      <w:r>
-        <w:t xml:space="preserve">Diez de estas instrucciones escriben datos en un registro (instrucciones addi y subi), por lo que hacen uso de la etapa de “WB”, es por esto que la sumatoria de esta etapa debe ser 10, lo cual </w:t>
-      </w:r>
-      <w:r>
-        <w:t>también se cumple</w:t>
-      </w:r>
-      <w:r>
-        <w:t>.</w:t>
+        <w:ind w:firstLine="0"/>
+      </w:pPr>
+      <w:r>
+        <w:t xml:space="preserve"> </w:t>
+      </w:r>
+      <w:r>
+        <w:tab/>
+        <w:t>A través del an</w:t>
+      </w:r>
+      <w:r>
+        <w:t>á</w:t>
+      </w:r>
+      <w:r>
+        <w:t xml:space="preserve">lisis de resultados se puede concluir que el programa ejecuta de forma correcta las operaciones relacionadas con el cálculo aritmético de los valores en los registros, sin embargo, existe una pequeña diferencia en la identificación de riesgos debido a que las condiciones de reconocimiento varían un poco con respecto a las </w:t>
+      </w:r>
+      <w:r>
+        <w:t>establecidas por las f</w:t>
+      </w:r>
+      <w:r>
+        <w:t>ó</w:t>
+      </w:r>
+      <w:r>
+        <w:t xml:space="preserve">rmulas de detección de riesgos, </w:t>
+      </w:r>
+      <w:r>
+        <w:t>esto se debe</w:t>
+      </w:r>
+      <w:r>
+        <w:t xml:space="preserve"> a que en la implementación no se utilizaron buffers intermedios, si no que se hizo uso de las propias etapas del pipeline (IF,ID,EX,MEM,WB) para identificarlos.</w:t>
       </w:r>
     </w:p>
     <w:p>
@@ -4323,7 +5067,28 @@
         <w:ind w:firstLine="0"/>
       </w:pPr>
       <w:r>
-        <w:tab/>
+        <w:t>A través de este laboratorio se ha aprendido de forma más exhaustiva el funcionamiento de un procesador</w:t>
+      </w:r>
+      <w:r>
+        <w:t xml:space="preserve"> con pipeline en</w:t>
+      </w:r>
+      <w:r>
+        <w:t xml:space="preserve"> MIPS, y también ha ayudado a tener un acercamiento a cómo estas instrucciones se ejecutan a lo largo de dicho procesador</w:t>
+      </w:r>
+      <w:r>
+        <w:t xml:space="preserve"> y de forma paralela</w:t>
+      </w:r>
+      <w:r>
+        <w:t>.</w:t>
+      </w:r>
+      <w:r>
+        <w:t xml:space="preserve"> </w:t>
+      </w:r>
+      <w:r>
+        <w:t>S</w:t>
+      </w:r>
+      <w:r>
+        <w:t>e ha aprendido como los riesgos de datos y de control son solucionados en tiempo de ejecución a través del forwarding e instrucciones “NOP”.</w:t>
       </w:r>
     </w:p>
     <w:p>
@@ -4331,17 +5096,25 @@
         <w:ind w:firstLine="0"/>
       </w:pPr>
       <w:r>
-        <w:tab/>
-        <w:t xml:space="preserve">Para el caso del </w:t>
-      </w:r>
-      <w:r>
-        <w:t>“TicTacToe”</w:t>
-      </w:r>
-      <w:r>
-        <w:t xml:space="preserve">, </w:t>
-      </w:r>
-      <w:r>
-        <w:t xml:space="preserve">es necesario que las jugadas que se realicen respeten una serie de reglas, como el no poder borrar la jugada de otro jugador y tampoco es posible hacer una jugada sobre otra. Además hay que tener en consideración las condiciones de victoria. </w:t>
+        <w:t xml:space="preserve">Los problemas más importantes presentados durante el desarrollo de este software </w:t>
+      </w:r>
+      <w:r>
+        <w:t xml:space="preserve">han sido la simulación de paralelización de las instrucciones dentro del pipeline, las cuales finalmente se han </w:t>
+      </w:r>
+      <w:r>
+        <w:t>hecho</w:t>
+      </w:r>
+      <w:r>
+        <w:t xml:space="preserve"> en un arreglo</w:t>
+      </w:r>
+      <w:r>
+        <w:t xml:space="preserve"> dentro de un ciclo iterativo</w:t>
+      </w:r>
+      <w:r>
+        <w:t xml:space="preserve">. Otro problema que se ha presentado es </w:t>
+      </w:r>
+      <w:r>
+        <w:t>llevar a cabo la detección de riesgos y utilizar forwarding para solucionarlos, este pudo ser resuelto añadiendo a la estructura de instrucción un valor que permitiera almacenar un dato que proviene de otra ejecutada con anterioridad.</w:t>
       </w:r>
     </w:p>
     <w:p>
@@ -4349,8 +5122,7 @@
         <w:ind w:firstLine="0"/>
       </w:pPr>
       <w:r>
-        <w:tab/>
-        <w:t>Se procede a hacer el seguimiento a 3 instrucciones dentro del archivo de entrada:</w:t>
+        <w:t>La lectura del archivo y la estructura de los registros no han presentado un gran problema, ya que se ha vuelto a utilizar los mismos procedimientos que para el laboratorio 1.</w:t>
       </w:r>
     </w:p>
     <w:p>
@@ -4358,145 +5130,31 @@
         <w:ind w:firstLine="0"/>
       </w:pPr>
       <w:r>
-        <w:t>“sw $s</w:t>
-      </w:r>
-      <w:r>
-        <w:t>5</w:t>
-      </w:r>
-      <w:r>
-        <w:t xml:space="preserve">, </w:t>
-      </w:r>
-      <w:r>
-        <w:t>8</w:t>
-      </w:r>
-      <w:r>
-        <w:t>($sp)”, “</w:t>
-      </w:r>
-      <w:r>
-        <w:t>subi $s5, $zero, 3</w:t>
-      </w:r>
-      <w:r>
-        <w:t>”</w:t>
-      </w:r>
-      <w:r>
-        <w:t>, “addi $s6, $zero, $3”. Si estas instrucciones se ejecutan en ese orden deber</w:t>
+        <w:t>A ra</w:t>
       </w:r>
       <w:r>
         <w:t>í</w:t>
       </w:r>
       <w:r>
-        <w:t>a añadirse primeramente una X en la tercera posición del tablero, luego se deber</w:t>
-      </w:r>
-      <w:r>
-        <w:t>í</w:t>
-      </w:r>
-      <w:r>
-        <w:t>a quitar esa X y por ultimo añadir un O en esa posición, lo cual corresponde al s</w:t>
-      </w:r>
-      <w:r>
-        <w:t>í</w:t>
-      </w:r>
-      <w:r>
-        <w:t>mbolo que contiene el tablero de salida en esa posición.</w:t>
-      </w:r>
-    </w:p>
-    <w:p/>
-    <w:p/>
-    <w:p/>
-    <w:p>
-      <w:pPr>
-        <w:sectPr>
-          <w:type w:val="oddPage"/>
-          <w:pgSz w:w="12240" w:h="15840"/>
-          <w:pgMar w:top="2268" w:right="1418" w:bottom="1418" w:left="2268" w:header="709" w:footer="709" w:gutter="0"/>
-          <w:cols w:space="708"/>
-          <w:docGrid w:linePitch="360"/>
-        </w:sectPr>
-      </w:pPr>
+        <w:t>z de lo dicho anteriormente, los objetivos y motivaciones presentados en la introducción, han sido completadas con éxito.</w:t>
+      </w:r>
     </w:p>
     <w:p>
-      <w:pPr>
-        <w:pStyle w:val="Ttulo1"/>
-      </w:pPr>
-      <w:bookmarkStart w:id="30" w:name="_Toc461798544"/>
-      <w:bookmarkStart w:id="31" w:name="_Ref481366298"/>
-      <w:bookmarkStart w:id="32" w:name="_Toc530771490"/>
-      <w:r>
-        <w:lastRenderedPageBreak/>
-        <w:t>Conclusión</w:t>
-      </w:r>
-      <w:bookmarkEnd w:id="30"/>
-      <w:bookmarkEnd w:id="31"/>
-      <w:bookmarkEnd w:id="32"/>
+      <w:r>
+        <w:br w:type="page"/>
+      </w:r>
     </w:p>
     <w:p>
       <w:pPr>
         <w:ind w:firstLine="0"/>
       </w:pPr>
-      <w:r>
-        <w:t xml:space="preserve"> </w:t>
-      </w:r>
-      <w:r>
-        <w:tab/>
-      </w:r>
-      <w:r>
-        <w:t>A través del analisis de resultados se puede concluir que el programa ejecuta de forma correcta  ambas partes del software, tanto el datapath como tambien el “TicTacToe”, además los objetivos propuestos se han cumplido debido a que se ha logrado simular correctamente el camino de datos y el juego generando los dos archivos de salida</w:t>
-      </w:r>
-      <w:r>
-        <w:t xml:space="preserve"> propuestos</w:t>
-      </w:r>
-      <w:r>
-        <w:t>.</w:t>
-      </w:r>
     </w:p>
-    <w:p>
-      <w:pPr>
-        <w:ind w:firstLine="0"/>
-      </w:pPr>
-      <w:r>
-        <w:t xml:space="preserve">A través de este laboratorio se ha aprendido de forma más exhaustiva el funcionamiento de un procesador monociclo </w:t>
-      </w:r>
-      <w:r>
-        <w:t>MIPS</w:t>
-      </w:r>
-      <w:r>
-        <w:t>, y tambi</w:t>
-      </w:r>
-      <w:r>
-        <w:t>é</w:t>
-      </w:r>
-      <w:r>
-        <w:t xml:space="preserve">n ha ayudado a tener </w:t>
-      </w:r>
-      <w:r>
-        <w:t>un acercamiento a cómo estas instrucciones se ejecutan a lo largo de dicho procesador.</w:t>
-      </w:r>
-    </w:p>
-    <w:p>
-      <w:pPr>
-        <w:ind w:firstLine="0"/>
-      </w:pPr>
-      <w:r>
-        <w:t>Los problemas más importantes presentados durante el desarrollo de este software ha sido la lectura del archivo para poder separarlo en instrucciones manejables, una vez que la instrucción pasa de una linea de texto a formato de estructura</w:t>
-      </w:r>
-      <w:r>
-        <w:t>,</w:t>
-      </w:r>
-      <w:r>
-        <w:t xml:space="preserve"> es posible realizar las interacciones de forma más sencilla.</w:t>
-      </w:r>
-    </w:p>
-    <w:p>
-      <w:r>
-        <w:br w:type="page"/>
-      </w:r>
-    </w:p>
-    <w:bookmarkStart w:id="33" w:name="_Toc461798545" w:displacedByCustomXml="next"/>
-    <w:bookmarkStart w:id="34" w:name="_Toc530771491" w:displacedByCustomXml="next"/>
+    <w:bookmarkStart w:id="41" w:name="_Toc533277877" w:displacedByCustomXml="next"/>
+    <w:bookmarkStart w:id="42" w:name="_Toc461798545" w:displacedByCustomXml="next"/>
     <w:sdt>
       <w:sdtPr>
         <w:rPr>
-          <w:rFonts w:eastAsiaTheme="minorHAnsi" w:cstheme="minorBidi"/>
+          <w:rFonts w:eastAsiaTheme="minorHAnsi" w:cs="Times New Roman"/>
           <w:b w:val="0"/>
           <w:caps w:val="0"/>
           <w:sz w:val="24"/>
@@ -4511,27 +5169,35 @@
       </w:sdtPr>
       <w:sdtEndPr>
         <w:rPr>
-          <w:lang w:val="es-CL"/>
+          <w:rFonts w:ascii="-webkit-standard" w:eastAsia="Times New Roman" w:hAnsi="-webkit-standard"/>
+          <w:color w:val="000000"/>
+          <w:szCs w:val="24"/>
+          <w:lang w:val="es-CL" w:eastAsia="es-ES_tradnl"/>
         </w:rPr>
       </w:sdtEndPr>
       <w:sdtContent>
         <w:p>
           <w:pPr>
             <w:pStyle w:val="Ttulo1"/>
+            <w:rPr>
+              <w:rFonts w:cs="Times New Roman"/>
+            </w:rPr>
           </w:pPr>
           <w:r>
             <w:rPr>
+              <w:rFonts w:cs="Times New Roman"/>
               <w:lang w:val="es-ES"/>
             </w:rPr>
             <w:t>Referencias</w:t>
           </w:r>
-          <w:bookmarkEnd w:id="34"/>
-          <w:bookmarkEnd w:id="33"/>
+          <w:bookmarkEnd w:id="42"/>
+          <w:bookmarkEnd w:id="41"/>
         </w:p>
         <w:p>
           <w:pPr>
             <w:ind w:firstLine="0"/>
             <w:rPr>
+              <w:rFonts w:cs="Times New Roman"/>
               <w:b/>
               <w:sz w:val="28"/>
               <w:szCs w:val="28"/>
@@ -4539,20 +5205,23 @@
           </w:pPr>
           <w:sdt>
             <w:sdtPr>
+              <w:rPr>
+                <w:rFonts w:cs="Times New Roman"/>
+              </w:rPr>
               <w:id w:val="-573587230"/>
               <w:bibliography/>
             </w:sdtPr>
-            <w:sdtEndPr/>
             <w:sdtContent>
               <w:r>
                 <w:rPr>
+                  <w:rFonts w:cs="Times New Roman"/>
                   <w:noProof/>
                   <w:lang w:val="es-419" w:eastAsia="es-419"/>
                 </w:rPr>
                 <mc:AlternateContent>
                   <mc:Choice Requires="wps">
                     <w:drawing>
-                      <wp:anchor distT="0" distB="0" distL="114300" distR="114300" simplePos="0" relativeHeight="251665408" behindDoc="0" locked="0" layoutInCell="1" allowOverlap="1" wp14:anchorId="42698D88" wp14:editId="666776B7">
+                      <wp:anchor distT="0" distB="0" distL="114300" distR="114300" simplePos="0" relativeHeight="251670528" behindDoc="0" locked="0" layoutInCell="1" allowOverlap="1" wp14:anchorId="74CEA64C" wp14:editId="36CEA6B9">
                         <wp:simplePos x="0" y="0"/>
                         <wp:positionH relativeFrom="column">
                           <wp:posOffset>639388</wp:posOffset>
@@ -4610,7 +5279,7 @@
                   </mc:Choice>
                   <mc:Fallback>
                     <w:pict>
-                      <v:shape w14:anchorId="42698D88" id="Cuadro de texto 13" o:spid="_x0000_s1029" type="#_x0000_t202" style="position:absolute;left:0;text-align:left;margin-left:50.35pt;margin-top:322.5pt;width:425.25pt;height:.05pt;z-index:251665408;visibility:visible;mso-wrap-style:square;mso-wrap-distance-left:9pt;mso-wrap-distance-top:0;mso-wrap-distance-right:9pt;mso-wrap-distance-bottom:0;mso-position-horizontal:absolute;mso-position-horizontal-relative:text;mso-position-vertical:absolute;mso-position-vertical-relative:text;v-text-anchor:top" o:gfxdata="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" stroked="f">
+                      <v:shape w14:anchorId="74CEA64C" id="Cuadro de texto 13" o:spid="_x0000_s1030" type="#_x0000_t202" style="position:absolute;left:0;text-align:left;margin-left:50.35pt;margin-top:322.5pt;width:425.25pt;height:.05pt;z-index:251670528;visibility:visible;mso-wrap-style:square;mso-wrap-distance-left:9pt;mso-wrap-distance-top:0;mso-wrap-distance-right:9pt;mso-wrap-distance-bottom:0;mso-position-horizontal:absolute;mso-position-horizontal-relative:text;mso-position-vertical:absolute;mso-position-vertical-relative:text;v-text-anchor:top" o:gfxdata="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" stroked="f">
                         <v:textbox style="mso-fit-shape-to-text:t" inset="0,0,0,0">
                           <w:txbxContent>
                             <w:p>
@@ -4633,22 +5302,54 @@
           </w:sdt>
           <w:r>
             <w:rPr>
+              <w:rFonts w:cs="Times New Roman"/>
               <w:b/>
               <w:sz w:val="28"/>
               <w:szCs w:val="28"/>
             </w:rPr>
-            <w:t xml:space="preserve"> </w:t>
+            <w:t xml:space="preserve"> Libros:</w:t>
+          </w:r>
+        </w:p>
+        <w:p>
+          <w:pPr>
+            <w:rPr>
+              <w:rFonts w:eastAsia="Times New Roman" w:cs="Times New Roman"/>
+              <w:szCs w:val="24"/>
+              <w:lang w:eastAsia="es-ES_tradnl"/>
+            </w:rPr>
+          </w:pPr>
+          <w:r>
+            <w:rPr>
+              <w:rFonts w:eastAsia="Times New Roman" w:cs="Times New Roman"/>
+              <w:color w:val="000000"/>
+              <w:szCs w:val="24"/>
+              <w:lang w:eastAsia="es-ES_tradnl"/>
+            </w:rPr>
+            <w:t>Patterson, D. (2014). Computer organization and design. : Morgan Kaufman</w:t>
           </w:r>
         </w:p>
         <w:p>
           <w:pPr>
             <w:ind w:firstLine="0"/>
             <w:rPr>
+              <w:rFonts w:cs="Times New Roman"/>
+              <w:b/>
+              <w:sz w:val="28"/>
+              <w:szCs w:val="28"/>
+            </w:rPr>
+          </w:pPr>
+        </w:p>
+        <w:p>
+          <w:pPr>
+            <w:ind w:firstLine="0"/>
+            <w:rPr>
+              <w:rFonts w:cs="Times New Roman"/>
               <w:lang w:val="es-ES"/>
             </w:rPr>
           </w:pPr>
           <w:r>
             <w:rPr>
+              <w:rFonts w:cs="Times New Roman"/>
               <w:b/>
               <w:sz w:val="28"/>
               <w:szCs w:val="28"/>
@@ -4658,61 +5359,172 @@
         </w:p>
         <w:p>
           <w:pPr>
-            <w:ind w:firstLine="708"/>
+            <w:rPr>
+              <w:rFonts w:eastAsia="Times New Roman" w:cs="Times New Roman"/>
+              <w:color w:val="000000"/>
+              <w:szCs w:val="24"/>
+              <w:lang w:eastAsia="es-ES_tradnl"/>
+            </w:rPr>
           </w:pPr>
           <w:r>
-            <w:t>Organization Computer Systems (</w:t>
+            <w:rPr>
+              <w:rFonts w:eastAsia="Times New Roman" w:cs="Times New Roman"/>
+              <w:color w:val="000000"/>
+              <w:szCs w:val="24"/>
+              <w:lang w:eastAsia="es-ES_tradnl"/>
+            </w:rPr>
+            <w:t>Organization Computer Systems (recuperado el 2</w:t>
           </w:r>
           <w:r>
-            <w:t xml:space="preserve">recuperado el </w:t>
+            <w:rPr>
+              <w:rFonts w:eastAsia="Times New Roman" w:cs="Times New Roman"/>
+              <w:color w:val="000000"/>
+              <w:szCs w:val="24"/>
+              <w:lang w:eastAsia="es-ES_tradnl"/>
+            </w:rPr>
+            <w:t>1</w:t>
           </w:r>
           <w:r>
-            <w:t>23-11-18) de</w:t>
+            <w:rPr>
+              <w:rFonts w:eastAsia="Times New Roman" w:cs="Times New Roman"/>
+              <w:color w:val="000000"/>
+              <w:szCs w:val="24"/>
+              <w:lang w:eastAsia="es-ES_tradnl"/>
+            </w:rPr>
+            <w:t>-1</w:t>
           </w:r>
           <w:r>
-            <w:t>sde</w:t>
+            <w:rPr>
+              <w:rFonts w:eastAsia="Times New Roman" w:cs="Times New Roman"/>
+              <w:color w:val="000000"/>
+              <w:szCs w:val="24"/>
+              <w:lang w:eastAsia="es-ES_tradnl"/>
+            </w:rPr>
+            <w:t>2</w:t>
           </w:r>
           <w:r>
-            <w:t>:</w:t>
+            <w:rPr>
+              <w:rFonts w:eastAsia="Times New Roman" w:cs="Times New Roman"/>
+              <w:color w:val="000000"/>
+              <w:szCs w:val="24"/>
+              <w:lang w:eastAsia="es-ES_tradnl"/>
+            </w:rPr>
+            <w:t>-18) desde:</w:t>
           </w:r>
         </w:p>
         <w:p>
+          <w:pPr>
+            <w:rPr>
+              <w:rFonts w:cs="Times New Roman"/>
+            </w:rPr>
+          </w:pPr>
           <w:hyperlink r:id="rId17" w:history="1">
             <w:r>
               <w:rPr>
                 <w:rStyle w:val="Hipervnculo"/>
-              </w:rPr>
-              <w:t>https://www.cise.ufl.edu/~mssz/CompOrg/CDA-proc.html</w:t>
+                <w:rFonts w:cs="Times New Roman"/>
+              </w:rPr>
+              <w:t>https://www.cise.ufl.edu/~m</w:t>
+            </w:r>
+            <w:r>
+              <w:rPr>
+                <w:rStyle w:val="Hipervnculo"/>
+                <w:rFonts w:cs="Times New Roman"/>
+              </w:rPr>
+              <w:t>s</w:t>
+            </w:r>
+            <w:r>
+              <w:rPr>
+                <w:rStyle w:val="Hipervnculo"/>
+                <w:rFonts w:cs="Times New Roman"/>
+              </w:rPr>
+              <w:t>sz/CompOrg/CDA-proc.html</w:t>
             </w:r>
           </w:hyperlink>
         </w:p>
         <w:p>
+          <w:pPr>
+            <w:rPr>
+              <w:rFonts w:eastAsia="Times New Roman" w:cs="Times New Roman"/>
+              <w:color w:val="000000"/>
+              <w:szCs w:val="24"/>
+              <w:lang w:eastAsia="es-ES_tradnl"/>
+            </w:rPr>
+          </w:pPr>
           <w:r>
-            <w:t>Registros del camino de datos MIPS (</w:t>
+            <w:rPr>
+              <w:rFonts w:eastAsia="Times New Roman" w:cs="Times New Roman"/>
+              <w:color w:val="000000"/>
+              <w:szCs w:val="24"/>
+              <w:lang w:eastAsia="es-ES_tradnl"/>
+            </w:rPr>
+            <w:t>Registros del camino de datos MIPS (recuperado el 2</w:t>
           </w:r>
           <w:r>
-            <w:t xml:space="preserve">recuperado el </w:t>
+            <w:rPr>
+              <w:rFonts w:eastAsia="Times New Roman" w:cs="Times New Roman"/>
+              <w:color w:val="000000"/>
+              <w:szCs w:val="24"/>
+              <w:lang w:eastAsia="es-ES_tradnl"/>
+            </w:rPr>
+            <w:t>1</w:t>
           </w:r>
           <w:r>
-            <w:t xml:space="preserve">23-11-18) </w:t>
+            <w:rPr>
+              <w:rFonts w:eastAsia="Times New Roman" w:cs="Times New Roman"/>
+              <w:color w:val="000000"/>
+              <w:szCs w:val="24"/>
+              <w:lang w:eastAsia="es-ES_tradnl"/>
+            </w:rPr>
+            <w:t>-1</w:t>
           </w:r>
           <w:r>
-            <w:t>desde</w:t>
+            <w:rPr>
+              <w:rFonts w:eastAsia="Times New Roman" w:cs="Times New Roman"/>
+              <w:color w:val="000000"/>
+              <w:szCs w:val="24"/>
+              <w:lang w:eastAsia="es-ES_tradnl"/>
+            </w:rPr>
+            <w:t>2</w:t>
           </w:r>
           <w:r>
-            <w:t>:</w:t>
+            <w:rPr>
+              <w:rFonts w:eastAsia="Times New Roman" w:cs="Times New Roman"/>
+              <w:color w:val="000000"/>
+              <w:szCs w:val="24"/>
+              <w:lang w:eastAsia="es-ES_tradnl"/>
+            </w:rPr>
+            <w:t>-18) desde:</w:t>
           </w:r>
         </w:p>
         <w:p>
           <w:pPr>
             <w:ind w:left="708" w:firstLine="1"/>
+            <w:rPr>
+              <w:rFonts w:cs="Times New Roman"/>
+            </w:rPr>
           </w:pPr>
           <w:hyperlink r:id="rId18" w:history="1">
             <w:r>
               <w:rPr>
                 <w:rStyle w:val="Hipervnculo"/>
-              </w:rPr>
-              <w:t>http://wikitronica.labc.usb.ve/index.php/Registros_del_camino_de_datos_del_Mips</w:t>
+                <w:rFonts w:cs="Times New Roman"/>
+              </w:rPr>
+              <w:t>http://wikitronica.labc.usb.v</w:t>
+            </w:r>
+            <w:r>
+              <w:rPr>
+                <w:rStyle w:val="Hipervnculo"/>
+                <w:rFonts w:cs="Times New Roman"/>
+              </w:rPr>
+              <w:t>e</w:t>
+            </w:r>
+            <w:r>
+              <w:rPr>
+                <w:rStyle w:val="Hipervnculo"/>
+                <w:rFonts w:cs="Times New Roman"/>
+              </w:rPr>
+              <w:t>/index.php/Registros_del_camino_de_datos_del_Mips</w:t>
             </w:r>
           </w:hyperlink>
         </w:p>
@@ -4738,112 +5550,28 @@
         </w:p>
         <w:p>
           <w:pPr>
-            <w:ind w:left="708" w:firstLine="1"/>
-          </w:pPr>
-          <w:r>
-            <w:t>Diseño de procesador monociclo (recuperado el 23-11-18) desde:</w:t>
-          </w:r>
-        </w:p>
-        <w:p>
-          <w:pPr>
-            <w:ind w:left="708" w:firstLine="1"/>
-          </w:pPr>
-          <w:hyperlink r:id="rId19" w:history="1">
-            <w:r>
-              <w:rPr>
-                <w:rStyle w:val="Hipervnculo"/>
-              </w:rPr>
-              <w:t>http://www2.elo.utfsm.cl/~lsb/elo311/clases/c12.pdf</w:t>
-            </w:r>
-          </w:hyperlink>
-        </w:p>
-        <w:p>
-          <w:pPr>
-            <w:ind w:left="708" w:firstLine="1"/>
+            <w:rPr>
+              <w:rFonts w:cs="Times New Roman"/>
+            </w:rPr>
           </w:pPr>
         </w:p>
         <w:p>
           <w:pPr>
-            <w:ind w:left="102" w:right="89"/>
             <w:rPr>
-              <w:rFonts w:cs="Times New Roman"/>
+              <w:rFonts w:ascii="-webkit-standard" w:eastAsia="Times New Roman" w:hAnsi="-webkit-standard" w:cs="Times New Roman"/>
+              <w:color w:val="000000"/>
+              <w:szCs w:val="24"/>
+              <w:lang w:eastAsia="es-ES_tradnl"/>
             </w:rPr>
           </w:pPr>
           <w:r>
             <w:rPr>
               <w:rFonts w:eastAsia="Times New Roman" w:cs="Times New Roman"/>
-              <w:spacing w:val="-1"/>
+              <w:color w:val="000000"/>
+              <w:szCs w:val="24"/>
+              <w:lang w:eastAsia="es-ES_tradnl"/>
             </w:rPr>
-            <w:t>Leonel Medina</w:t>
-          </w:r>
-          <w:r>
-            <w:rPr>
-              <w:rFonts w:eastAsia="Times New Roman" w:cs="Times New Roman"/>
-            </w:rPr>
-            <w:t xml:space="preserve"> </w:t>
-          </w:r>
-          <w:r>
-            <w:rPr>
-              <w:rFonts w:eastAsia="Times New Roman" w:cs="Times New Roman"/>
-              <w:spacing w:val="1"/>
-            </w:rPr>
-            <w:t>(</w:t>
-          </w:r>
-          <w:r>
-            <w:rPr>
-              <w:rFonts w:eastAsia="Times New Roman" w:cs="Times New Roman"/>
-            </w:rPr>
-            <w:t>27-10</w:t>
-          </w:r>
-          <w:r>
-            <w:rPr>
-              <w:rFonts w:eastAsia="Times New Roman" w:cs="Times New Roman"/>
-              <w:spacing w:val="-2"/>
-            </w:rPr>
-            <w:t>-</w:t>
-          </w:r>
-          <w:r>
-            <w:rPr>
-              <w:rFonts w:eastAsia="Times New Roman" w:cs="Times New Roman"/>
-            </w:rPr>
-            <w:t>2018</w:t>
-          </w:r>
-          <w:r>
-            <w:rPr>
-              <w:rFonts w:eastAsia="Times New Roman" w:cs="Times New Roman"/>
-            </w:rPr>
-            <w:t>)</w:t>
-          </w:r>
-          <w:r>
-            <w:rPr>
-              <w:rFonts w:eastAsia="Times New Roman" w:cs="Times New Roman"/>
-              <w:spacing w:val="1"/>
-            </w:rPr>
-            <w:t xml:space="preserve"> </w:t>
-          </w:r>
-          <w:r>
-            <w:rPr>
-              <w:rFonts w:eastAsia="Times New Roman" w:cs="Times New Roman"/>
-              <w:spacing w:val="1"/>
-            </w:rPr>
-            <w:t>Organización de computadores, Laboratorio 1</w:t>
-          </w:r>
-          <w:r>
-            <w:rPr>
-              <w:rFonts w:eastAsia="Times New Roman" w:cs="Times New Roman"/>
-            </w:rPr>
-            <w:t>:</w:t>
-          </w:r>
-          <w:r>
-            <w:rPr>
-              <w:rFonts w:cs="Times New Roman"/>
-            </w:rPr>
-            <w:t xml:space="preserve"> </w:t>
-          </w:r>
-        </w:p>
-        <w:p>
-          <w:r>
-            <w:t>https://classroom.google.com/u/1/w/MjI0MjMzMTYzNjBa/t/all</w:t>
+            <w:t xml:space="preserve">Leonel Medina (22-12-2018) Organización de computadores, Laboratorio 2: </w:t>
           </w:r>
         </w:p>
       </w:sdtContent>
@@ -4851,10 +5579,6 @@
     <w:p>
       <w:pPr>
         <w:ind w:left="708" w:firstLine="1"/>
-      </w:pPr>
-    </w:p>
-    <w:p>
-      <w:pPr>
         <w:sectPr>
           <w:type w:val="oddPage"/>
           <w:pgSz w:w="12240" w:h="15840"/>
@@ -4863,6 +5587,23 @@
           <w:docGrid w:linePitch="360"/>
         </w:sectPr>
       </w:pPr>
+      <w:r>
+        <w:t>https://drive.google.com/file/d/1Aex4aMHyo3Fz1TkA-RDU2sxGNX0g2S19/view</w:t>
+      </w:r>
+    </w:p>
+    <w:p>
+      <w:pPr>
+        <w:ind w:firstLine="0"/>
+        <w:sectPr>
+          <w:type w:val="oddPage"/>
+          <w:pgSz w:w="12240" w:h="15840"/>
+          <w:pgMar w:top="2268" w:right="1418" w:bottom="1418" w:left="2268" w:header="709" w:footer="709" w:gutter="0"/>
+          <w:cols w:space="708"/>
+          <w:docGrid w:linePitch="360"/>
+        </w:sectPr>
+      </w:pPr>
+      <w:bookmarkStart w:id="43" w:name="_GoBack"/>
+      <w:bookmarkEnd w:id="43"/>
     </w:p>
     <w:p>
       <w:pPr>
@@ -4954,7 +5695,6 @@
           <w:docPartUnique/>
         </w:docPartObj>
       </w:sdtPr>
-      <w:sdtEndPr/>
       <w:sdtContent>
         <w:r>
           <w:fldChar w:fldCharType="begin"/>
@@ -4991,7 +5731,6 @@
         <w:docPartUnique/>
       </w:docPartObj>
     </w:sdtPr>
-    <w:sdtEndPr/>
     <w:sdtContent>
       <w:p>
         <w:pPr>
@@ -5169,7 +5908,6 @@
         <w:docPartUnique/>
       </w:docPartObj>
     </w:sdtPr>
-    <w:sdtEndPr/>
     <w:sdtContent>
       <w:p>
         <w:pPr>
@@ -5216,7 +5954,6 @@
         <w:docPartUnique/>
       </w:docPartObj>
     </w:sdtPr>
-    <w:sdtEndPr/>
     <w:sdtContent>
       <w:p>
         <w:pPr>
@@ -5281,7 +6018,6 @@
         <w:docPartUnique/>
       </w:docPartObj>
     </w:sdtPr>
-    <w:sdtEndPr/>
     <w:sdtContent>
       <w:p>
         <w:pPr>
@@ -8486,6 +9222,23 @@
       <w:shd w:val="clear" w:color="auto" w:fill="E1DFDD"/>
     </w:rPr>
   </w:style>
+  <w:style w:type="character" w:customStyle="1" w:styleId="apple-converted-space">
+    <w:name w:val="apple-converted-space"/>
+    <w:basedOn w:val="Fuentedeprrafopredeter"/>
+    <w:rsid w:val="00B639F7"/>
+  </w:style>
+  <w:style w:type="character" w:styleId="Hipervnculovisitado">
+    <w:name w:val="FollowedHyperlink"/>
+    <w:basedOn w:val="Fuentedeprrafopredeter"/>
+    <w:uiPriority w:val="99"/>
+    <w:semiHidden/>
+    <w:unhideWhenUsed/>
+    <w:rsid w:val="00276A89"/>
+    <w:rPr>
+      <w:color w:val="954F72" w:themeColor="followedHyperlink"/>
+      <w:u w:val="single"/>
+    </w:rPr>
+  </w:style>
 </w:styles>
 </file>
 
@@ -8789,7 +9542,7 @@
 </file>
 
 <file path=customXml/itemProps1.xml><?xml version="1.0" encoding="utf-8"?>
-<ds:datastoreItem xmlns:ds="http://schemas.openxmlformats.org/officeDocument/2006/customXml" ds:itemID="{E2CFAB5E-221C-DC45-A859-B7CEA148032D}">
+<ds:datastoreItem xmlns:ds="http://schemas.openxmlformats.org/officeDocument/2006/customXml" ds:itemID="{B9AB7335-1DE9-AD41-88BD-3EA95A039277}">
   <ds:schemaRefs>
     <ds:schemaRef ds:uri="http://schemas.openxmlformats.org/officeDocument/2006/bibliography"/>
   </ds:schemaRefs>

</xml_diff>